<commit_message>
Se agrega el documento de análisis.
</commit_message>
<xml_diff>
--- a/docs/Documento Análisis.docx
+++ b/docs/Documento Análisis.docx
@@ -26,6 +26,7 @@
     </w:p>
     <w:p>
       <w:pPr>
+        <w:jc w:val="both"/>
         <w:rPr>
           <w:rFonts w:ascii="Times New Roman" w:hAnsi="Times New Roman" w:cs="Times New Roman"/>
           <w:b/>
@@ -42,7 +43,116 @@
           <w:sz w:val="24"/>
           <w:szCs w:val="24"/>
         </w:rPr>
-        <w:t>PUNTO 2:</w:t>
+        <w:t>ACLARACIÓN PREVIA:</w:t>
+      </w:r>
+    </w:p>
+    <w:p>
+      <w:pPr>
+        <w:jc w:val="both"/>
+        <w:rPr>
+          <w:rFonts w:ascii="Times New Roman" w:hAnsi="Times New Roman" w:cs="Times New Roman"/>
+          <w:sz w:val="24"/>
+          <w:szCs w:val="24"/>
+        </w:rPr>
+      </w:pPr>
+      <w:r>
+        <w:rPr>
+          <w:rFonts w:ascii="Times New Roman" w:hAnsi="Times New Roman" w:cs="Times New Roman"/>
+          <w:sz w:val="24"/>
+          <w:szCs w:val="24"/>
+        </w:rPr>
+        <w:t>La implementación del árbol rojo-negro utilizado en el Taller fue sacada de la página oficial de Princeton (</w:t>
+      </w:r>
+      <w:hyperlink r:id="rId8" w:history="1">
+        <w:r>
+          <w:rPr>
+            <w:rFonts w:ascii="Times New Roman" w:hAnsi="Times New Roman" w:cs="Times New Roman"/>
+            <w:sz w:val="24"/>
+            <w:szCs w:val="24"/>
+          </w:rPr>
+          <w:t>https://algs4.cs.princeton.edu/home/</w:t>
+        </w:r>
+      </w:hyperlink>
+      <w:r>
+        <w:rPr>
+          <w:rFonts w:ascii="Times New Roman" w:hAnsi="Times New Roman" w:cs="Times New Roman"/>
+          <w:sz w:val="24"/>
+          <w:szCs w:val="24"/>
+        </w:rPr>
+        <w:t>)</w:t>
+      </w:r>
+      <w:r>
+        <w:rPr>
+          <w:rFonts w:ascii="Times New Roman" w:hAnsi="Times New Roman" w:cs="Times New Roman"/>
+          <w:sz w:val="24"/>
+          <w:szCs w:val="24"/>
+        </w:rPr>
+        <w:t xml:space="preserve"> y el libro Algorithms 4th</w:t>
+      </w:r>
+      <w:r>
+        <w:rPr>
+          <w:rFonts w:ascii="Times New Roman" w:hAnsi="Times New Roman" w:cs="Times New Roman"/>
+          <w:sz w:val="24"/>
+          <w:szCs w:val="24"/>
+        </w:rPr>
+        <w:t>.</w:t>
+      </w:r>
+      <w:r>
+        <w:rPr>
+          <w:rFonts w:ascii="Times New Roman" w:hAnsi="Times New Roman" w:cs="Times New Roman"/>
+          <w:sz w:val="24"/>
+          <w:szCs w:val="24"/>
+        </w:rPr>
+        <w:t xml:space="preserve"> Se da crédito total a los autores por su implementación y en ningún momento se busca realizar un tipo de plagio hacia los mismos.</w:t>
+      </w:r>
+      <w:r>
+        <w:rPr>
+          <w:rFonts w:ascii="Times New Roman" w:hAnsi="Times New Roman" w:cs="Times New Roman"/>
+          <w:sz w:val="24"/>
+          <w:szCs w:val="24"/>
+        </w:rPr>
+        <w:t xml:space="preserve"> </w:t>
+      </w:r>
+    </w:p>
+    <w:p>
+      <w:pPr>
+        <w:rPr>
+          <w:rFonts w:ascii="Times New Roman" w:hAnsi="Times New Roman" w:cs="Times New Roman"/>
+          <w:b/>
+          <w:bCs/>
+          <w:sz w:val="24"/>
+          <w:szCs w:val="24"/>
+        </w:rPr>
+      </w:pPr>
+      <w:r>
+        <w:rPr>
+          <w:rFonts w:ascii="Times New Roman" w:hAnsi="Times New Roman" w:cs="Times New Roman"/>
+          <w:b/>
+          <w:bCs/>
+          <w:sz w:val="24"/>
+          <w:szCs w:val="24"/>
+        </w:rPr>
+        <w:t xml:space="preserve">PUNTO </w:t>
+      </w:r>
+      <w:r>
+        <w:rPr>
+          <w:rFonts w:ascii="Times New Roman" w:hAnsi="Times New Roman" w:cs="Times New Roman"/>
+          <w:b/>
+          <w:bCs/>
+          <w:sz w:val="24"/>
+          <w:szCs w:val="24"/>
+        </w:rPr>
+        <w:t>6</w:t>
+      </w:r>
+      <w:r>
+        <w:rPr>
+          <w:rFonts w:ascii="Times New Roman" w:hAnsi="Times New Roman" w:cs="Times New Roman"/>
+          <w:b/>
+          <w:bCs/>
+          <w:sz w:val="24"/>
+          <w:szCs w:val="24"/>
+        </w:rPr>
+        <w:t>:</w:t>
       </w:r>
     </w:p>
     <w:tbl>
@@ -52,14 +162,13 @@
         <w:tblLook w:val="04A0" w:firstRow="1" w:lastRow="0" w:firstColumn="1" w:lastColumn="0" w:noHBand="0" w:noVBand="1"/>
       </w:tblPr>
       <w:tblGrid>
-        <w:gridCol w:w="2942"/>
-        <w:gridCol w:w="2943"/>
-        <w:gridCol w:w="2943"/>
+        <w:gridCol w:w="4414"/>
+        <w:gridCol w:w="4414"/>
       </w:tblGrid>
       <w:tr>
         <w:tc>
           <w:tcPr>
-            <w:tcW w:w="2942" w:type="dxa"/>
+            <w:tcW w:w="4414" w:type="dxa"/>
             <w:shd w:val="clear" w:color="auto" w:fill="A8D08D" w:themeFill="accent6" w:themeFillTint="99"/>
           </w:tcPr>
           <w:p>
@@ -67,20 +176,13 @@
               <w:jc w:val="both"/>
               <w:rPr>
                 <w:rFonts w:ascii="Times New Roman" w:hAnsi="Times New Roman" w:cs="Times New Roman"/>
+                <w:b/>
+                <w:bCs/>
                 <w:sz w:val="24"/>
                 <w:szCs w:val="24"/>
               </w:rPr>
             </w:pPr>
-          </w:p>
-        </w:tc>
-        <w:tc>
-          <w:tcPr>
-            <w:tcW w:w="2943" w:type="dxa"/>
-            <w:shd w:val="clear" w:color="auto" w:fill="A8D08D" w:themeFill="accent6" w:themeFillTint="99"/>
-          </w:tcPr>
-          <w:p>
-            <w:pPr>
-              <w:jc w:val="center"/>
+            <w:r>
               <w:rPr>
                 <w:rFonts w:ascii="Times New Roman" w:hAnsi="Times New Roman" w:cs="Times New Roman"/>
                 <w:b/>
@@ -88,31 +190,20 @@
                 <w:sz w:val="24"/>
                 <w:szCs w:val="24"/>
               </w:rPr>
-            </w:pPr>
-            <w:r>
-              <w:rPr>
-                <w:rFonts w:ascii="Times New Roman" w:hAnsi="Times New Roman" w:cs="Times New Roman"/>
-                <w:b/>
-                <w:bCs/>
-                <w:sz w:val="24"/>
-                <w:szCs w:val="24"/>
-              </w:rPr>
-              <w:t>Tabla de Hash Linear Probing</w:t>
+              <w:t>a. Total nodos del árbol Red-Black</w:t>
             </w:r>
           </w:p>
         </w:tc>
         <w:tc>
           <w:tcPr>
-            <w:tcW w:w="2943" w:type="dxa"/>
-            <w:shd w:val="clear" w:color="auto" w:fill="A8D08D" w:themeFill="accent6" w:themeFillTint="99"/>
+            <w:tcW w:w="4414" w:type="dxa"/>
+            <w:shd w:val="clear" w:color="auto" w:fill="E2EFD9" w:themeFill="accent6" w:themeFillTint="33"/>
           </w:tcPr>
           <w:p>
             <w:pPr>
               <w:jc w:val="center"/>
               <w:rPr>
                 <w:rFonts w:ascii="Times New Roman" w:hAnsi="Times New Roman" w:cs="Times New Roman"/>
-                <w:b/>
-                <w:bCs/>
                 <w:sz w:val="24"/>
                 <w:szCs w:val="24"/>
               </w:rPr>
@@ -120,12 +211,10 @@
             <w:r>
               <w:rPr>
                 <w:rFonts w:ascii="Times New Roman" w:hAnsi="Times New Roman" w:cs="Times New Roman"/>
-                <w:b/>
-                <w:bCs/>
-                <w:sz w:val="24"/>
-                <w:szCs w:val="24"/>
-              </w:rPr>
-              <w:t>Tabla de Hash Separate Chaining</w:t>
+                <w:sz w:val="24"/>
+                <w:szCs w:val="24"/>
+              </w:rPr>
+              <w:t>527.655</w:t>
             </w:r>
           </w:p>
         </w:tc>
@@ -133,7 +222,7 @@
       <w:tr>
         <w:tc>
           <w:tcPr>
-            <w:tcW w:w="2942" w:type="dxa"/>
+            <w:tcW w:w="4414" w:type="dxa"/>
             <w:shd w:val="clear" w:color="auto" w:fill="A8D08D" w:themeFill="accent6" w:themeFillTint="99"/>
           </w:tcPr>
           <w:p>
@@ -155,13 +244,13 @@
                 <w:sz w:val="24"/>
                 <w:szCs w:val="24"/>
               </w:rPr>
-              <w:t>Número de duplas (K, V) en la tabla (valor N)</w:t>
+              <w:t>b. Altura (real) del árbol Red-Black</w:t>
             </w:r>
           </w:p>
         </w:tc>
         <w:tc>
           <w:tcPr>
-            <w:tcW w:w="2943" w:type="dxa"/>
+            <w:tcW w:w="4414" w:type="dxa"/>
             <w:shd w:val="clear" w:color="auto" w:fill="E2EFD9" w:themeFill="accent6" w:themeFillTint="33"/>
           </w:tcPr>
           <w:p>
@@ -179,31 +268,7 @@
                 <w:sz w:val="24"/>
                 <w:szCs w:val="24"/>
               </w:rPr>
-              <w:t>50219</w:t>
-            </w:r>
-          </w:p>
-        </w:tc>
-        <w:tc>
-          <w:tcPr>
-            <w:tcW w:w="2943" w:type="dxa"/>
-            <w:shd w:val="clear" w:color="auto" w:fill="E2EFD9" w:themeFill="accent6" w:themeFillTint="33"/>
-          </w:tcPr>
-          <w:p>
-            <w:pPr>
-              <w:jc w:val="center"/>
-              <w:rPr>
-                <w:rFonts w:ascii="Times New Roman" w:hAnsi="Times New Roman" w:cs="Times New Roman"/>
-                <w:sz w:val="24"/>
-                <w:szCs w:val="24"/>
-              </w:rPr>
-            </w:pPr>
-            <w:r>
-              <w:rPr>
-                <w:rFonts w:ascii="Times New Roman" w:hAnsi="Times New Roman" w:cs="Times New Roman"/>
-                <w:sz w:val="24"/>
-                <w:szCs w:val="24"/>
-              </w:rPr>
-              <w:t>50219</w:t>
+              <w:t>24</w:t>
             </w:r>
           </w:p>
         </w:tc>
@@ -211,7 +276,7 @@
       <w:tr>
         <w:tc>
           <w:tcPr>
-            <w:tcW w:w="2942" w:type="dxa"/>
+            <w:tcW w:w="4414" w:type="dxa"/>
             <w:shd w:val="clear" w:color="auto" w:fill="A8D08D" w:themeFill="accent6" w:themeFillTint="99"/>
           </w:tcPr>
           <w:p>
@@ -233,13 +298,13 @@
                 <w:sz w:val="24"/>
                 <w:szCs w:val="24"/>
               </w:rPr>
-              <w:t>Tamaño inicial del arreglo de la tabla (valor M inicial).</w:t>
+              <w:t>c. Altura promedio de las hojas del árbol Red-Black</w:t>
             </w:r>
           </w:p>
         </w:tc>
         <w:tc>
           <w:tcPr>
-            <w:tcW w:w="2943" w:type="dxa"/>
+            <w:tcW w:w="4414" w:type="dxa"/>
             <w:shd w:val="clear" w:color="auto" w:fill="E2EFD9" w:themeFill="accent6" w:themeFillTint="33"/>
           </w:tcPr>
           <w:p>
@@ -257,31 +322,15 @@
                 <w:sz w:val="24"/>
                 <w:szCs w:val="24"/>
               </w:rPr>
-              <w:t>5</w:t>
+              <w:t>18.3</w:t>
             </w:r>
-          </w:p>
-        </w:tc>
-        <w:tc>
-          <w:tcPr>
-            <w:tcW w:w="2943" w:type="dxa"/>
-            <w:shd w:val="clear" w:color="auto" w:fill="E2EFD9" w:themeFill="accent6" w:themeFillTint="33"/>
-          </w:tcPr>
-          <w:p>
-            <w:pPr>
-              <w:jc w:val="center"/>
+            <w:r>
               <w:rPr>
                 <w:rFonts w:ascii="Times New Roman" w:hAnsi="Times New Roman" w:cs="Times New Roman"/>
                 <w:sz w:val="24"/>
                 <w:szCs w:val="24"/>
               </w:rPr>
-            </w:pPr>
-            <w:r>
-              <w:rPr>
-                <w:rFonts w:ascii="Times New Roman" w:hAnsi="Times New Roman" w:cs="Times New Roman"/>
-                <w:sz w:val="24"/>
-                <w:szCs w:val="24"/>
-              </w:rPr>
-              <w:t>5</w:t>
+              <w:t>3</w:t>
             </w:r>
           </w:p>
         </w:tc>
@@ -289,7 +338,7 @@
       <w:tr>
         <w:tc>
           <w:tcPr>
-            <w:tcW w:w="2942" w:type="dxa"/>
+            <w:tcW w:w="4414" w:type="dxa"/>
             <w:shd w:val="clear" w:color="auto" w:fill="A8D08D" w:themeFill="accent6" w:themeFillTint="99"/>
           </w:tcPr>
           <w:p>
@@ -311,13 +360,13 @@
                 <w:sz w:val="24"/>
                 <w:szCs w:val="24"/>
               </w:rPr>
-              <w:t>Tamaño final del arreglo de la tabla (valor M final).</w:t>
+              <w:t>d. Altura teórica mínima de un árbol Red-Black con el mismo número de llaves.</w:t>
             </w:r>
           </w:p>
         </w:tc>
         <w:tc>
           <w:tcPr>
-            <w:tcW w:w="2943" w:type="dxa"/>
+            <w:tcW w:w="4414" w:type="dxa"/>
             <w:shd w:val="clear" w:color="auto" w:fill="E2EFD9" w:themeFill="accent6" w:themeFillTint="33"/>
           </w:tcPr>
           <w:p>
@@ -329,37 +378,179 @@
                 <w:szCs w:val="24"/>
               </w:rPr>
             </w:pPr>
+            <m:oMath>
+              <m:func>
+                <m:funcPr>
+                  <m:ctrlPr>
+                    <w:rPr>
+                      <w:rFonts w:ascii="Cambria Math" w:hAnsi="Cambria Math" w:cs="Times New Roman"/>
+                      <w:i/>
+                      <w:sz w:val="24"/>
+                      <w:szCs w:val="24"/>
+                    </w:rPr>
+                  </m:ctrlPr>
+                </m:funcPr>
+                <m:fName>
+                  <m:sSub>
+                    <m:sSubPr>
+                      <m:ctrlPr>
+                        <w:rPr>
+                          <w:rFonts w:ascii="Cambria Math" w:hAnsi="Cambria Math" w:cs="Times New Roman"/>
+                          <w:i/>
+                          <w:sz w:val="24"/>
+                          <w:szCs w:val="24"/>
+                        </w:rPr>
+                      </m:ctrlPr>
+                    </m:sSubPr>
+                    <m:e>
+                      <m:r>
+                        <m:rPr>
+                          <m:sty m:val="p"/>
+                        </m:rPr>
+                        <w:rPr>
+                          <w:rFonts w:ascii="Cambria Math" w:hAnsi="Cambria Math" w:cs="Times New Roman"/>
+                          <w:sz w:val="24"/>
+                          <w:szCs w:val="24"/>
+                        </w:rPr>
+                        <m:t>log</m:t>
+                      </m:r>
+                      <m:ctrlPr>
+                        <w:rPr>
+                          <w:rFonts w:ascii="Cambria Math" w:hAnsi="Cambria Math" w:cs="Times New Roman"/>
+                          <w:sz w:val="24"/>
+                          <w:szCs w:val="24"/>
+                        </w:rPr>
+                      </m:ctrlPr>
+                    </m:e>
+                    <m:sub>
+                      <m:r>
+                        <w:rPr>
+                          <w:rFonts w:ascii="Cambria Math" w:hAnsi="Cambria Math" w:cs="Times New Roman"/>
+                          <w:sz w:val="24"/>
+                          <w:szCs w:val="24"/>
+                        </w:rPr>
+                        <m:t>2</m:t>
+                      </m:r>
+                      <m:ctrlPr>
+                        <w:rPr>
+                          <w:rFonts w:ascii="Cambria Math" w:hAnsi="Cambria Math" w:cs="Times New Roman"/>
+                          <w:sz w:val="24"/>
+                          <w:szCs w:val="24"/>
+                        </w:rPr>
+                      </m:ctrlPr>
+                    </m:sub>
+                  </m:sSub>
+                </m:fName>
+                <m:e>
+                  <m:r>
+                    <w:rPr>
+                      <w:rFonts w:ascii="Cambria Math" w:hAnsi="Cambria Math" w:cs="Times New Roman"/>
+                      <w:sz w:val="24"/>
+                      <w:szCs w:val="24"/>
+                    </w:rPr>
+                    <m:t>n</m:t>
+                  </m:r>
+                </m:e>
+              </m:func>
+            </m:oMath>
             <w:r>
               <w:rPr>
-                <w:rFonts w:ascii="Times New Roman" w:hAnsi="Times New Roman" w:cs="Times New Roman"/>
-                <w:sz w:val="24"/>
-                <w:szCs w:val="24"/>
-              </w:rPr>
-              <w:t>72173</w:t>
+                <w:rFonts w:ascii="Times New Roman" w:eastAsiaTheme="minorEastAsia" w:hAnsi="Times New Roman" w:cs="Times New Roman"/>
+                <w:sz w:val="24"/>
+                <w:szCs w:val="24"/>
+              </w:rPr>
+              <w:t xml:space="preserve"> = </w:t>
             </w:r>
-          </w:p>
-        </w:tc>
-        <w:tc>
-          <w:tcPr>
-            <w:tcW w:w="2943" w:type="dxa"/>
-            <w:shd w:val="clear" w:color="auto" w:fill="E2EFD9" w:themeFill="accent6" w:themeFillTint="33"/>
-          </w:tcPr>
-          <w:p>
-            <w:pPr>
-              <w:jc w:val="center"/>
-              <w:rPr>
-                <w:rFonts w:ascii="Times New Roman" w:hAnsi="Times New Roman" w:cs="Times New Roman"/>
-                <w:sz w:val="24"/>
-                <w:szCs w:val="24"/>
-              </w:rPr>
-            </w:pPr>
+            <m:oMath>
+              <m:func>
+                <m:funcPr>
+                  <m:ctrlPr>
+                    <w:rPr>
+                      <w:rFonts w:ascii="Cambria Math" w:hAnsi="Cambria Math" w:cs="Times New Roman"/>
+                      <w:i/>
+                      <w:sz w:val="24"/>
+                      <w:szCs w:val="24"/>
+                    </w:rPr>
+                  </m:ctrlPr>
+                </m:funcPr>
+                <m:fName>
+                  <m:sSub>
+                    <m:sSubPr>
+                      <m:ctrlPr>
+                        <w:rPr>
+                          <w:rFonts w:ascii="Cambria Math" w:hAnsi="Cambria Math" w:cs="Times New Roman"/>
+                          <w:i/>
+                          <w:sz w:val="24"/>
+                          <w:szCs w:val="24"/>
+                        </w:rPr>
+                      </m:ctrlPr>
+                    </m:sSubPr>
+                    <m:e>
+                      <m:r>
+                        <m:rPr>
+                          <m:sty m:val="p"/>
+                        </m:rPr>
+                        <w:rPr>
+                          <w:rFonts w:ascii="Cambria Math" w:hAnsi="Cambria Math" w:cs="Times New Roman"/>
+                          <w:sz w:val="24"/>
+                          <w:szCs w:val="24"/>
+                        </w:rPr>
+                        <m:t>log</m:t>
+                      </m:r>
+                      <m:ctrlPr>
+                        <w:rPr>
+                          <w:rFonts w:ascii="Cambria Math" w:hAnsi="Cambria Math" w:cs="Times New Roman"/>
+                          <w:sz w:val="24"/>
+                          <w:szCs w:val="24"/>
+                        </w:rPr>
+                      </m:ctrlPr>
+                    </m:e>
+                    <m:sub>
+                      <m:r>
+                        <w:rPr>
+                          <w:rFonts w:ascii="Cambria Math" w:hAnsi="Cambria Math" w:cs="Times New Roman"/>
+                          <w:sz w:val="24"/>
+                          <w:szCs w:val="24"/>
+                        </w:rPr>
+                        <m:t>2</m:t>
+                      </m:r>
+                      <m:ctrlPr>
+                        <w:rPr>
+                          <w:rFonts w:ascii="Cambria Math" w:hAnsi="Cambria Math" w:cs="Times New Roman"/>
+                          <w:sz w:val="24"/>
+                          <w:szCs w:val="24"/>
+                        </w:rPr>
+                      </m:ctrlPr>
+                    </m:sub>
+                  </m:sSub>
+                </m:fName>
+                <m:e>
+                  <m:r>
+                    <w:rPr>
+                      <w:rFonts w:ascii="Cambria Math" w:hAnsi="Cambria Math" w:cs="Times New Roman"/>
+                      <w:sz w:val="24"/>
+                      <w:szCs w:val="24"/>
+                    </w:rPr>
+                    <m:t>527655</m:t>
+                  </m:r>
+                </m:e>
+              </m:func>
+              <m:r>
+                <w:rPr>
+                  <w:rFonts w:ascii="Cambria Math" w:eastAsiaTheme="minorEastAsia" w:hAnsi="Cambria Math" w:cs="Times New Roman"/>
+                  <w:sz w:val="24"/>
+                  <w:szCs w:val="24"/>
+                </w:rPr>
+                <m:t>≈</m:t>
+              </m:r>
+            </m:oMath>
             <w:r>
               <w:rPr>
-                <w:rFonts w:ascii="Times New Roman" w:hAnsi="Times New Roman" w:cs="Times New Roman"/>
-                <w:sz w:val="24"/>
-                <w:szCs w:val="24"/>
-              </w:rPr>
-              <w:t>18049</w:t>
+                <w:rFonts w:ascii="Times New Roman" w:eastAsiaTheme="minorEastAsia" w:hAnsi="Times New Roman" w:cs="Times New Roman"/>
+                <w:sz w:val="24"/>
+                <w:szCs w:val="24"/>
+              </w:rPr>
+              <w:t xml:space="preserve"> 19</w:t>
             </w:r>
           </w:p>
         </w:tc>
@@ -367,7 +558,7 @@
       <w:tr>
         <w:tc>
           <w:tcPr>
-            <w:tcW w:w="2942" w:type="dxa"/>
+            <w:tcW w:w="4414" w:type="dxa"/>
             <w:shd w:val="clear" w:color="auto" w:fill="A8D08D" w:themeFill="accent6" w:themeFillTint="99"/>
           </w:tcPr>
           <w:p>
@@ -389,13 +580,13 @@
                 <w:sz w:val="24"/>
                 <w:szCs w:val="24"/>
               </w:rPr>
-              <w:t>Factor de carga final (N/M)</w:t>
+              <w:t>e. Altura teórica máxima de un árbol Red-Black con el mismo número de llaves.</w:t>
             </w:r>
           </w:p>
         </w:tc>
         <w:tc>
           <w:tcPr>
-            <w:tcW w:w="2943" w:type="dxa"/>
+            <w:tcW w:w="4414" w:type="dxa"/>
             <w:shd w:val="clear" w:color="auto" w:fill="E2EFD9" w:themeFill="accent6" w:themeFillTint="33"/>
           </w:tcPr>
           <w:p>
@@ -407,37 +598,198 @@
                 <w:szCs w:val="24"/>
               </w:rPr>
             </w:pPr>
+            <m:oMath>
+              <m:func>
+                <m:funcPr>
+                  <m:ctrlPr>
+                    <w:rPr>
+                      <w:rFonts w:ascii="Cambria Math" w:hAnsi="Cambria Math" w:cs="Times New Roman"/>
+                      <w:i/>
+                      <w:sz w:val="24"/>
+                      <w:szCs w:val="24"/>
+                    </w:rPr>
+                  </m:ctrlPr>
+                </m:funcPr>
+                <m:fName>
+                  <m:sSub>
+                    <m:sSubPr>
+                      <m:ctrlPr>
+                        <w:rPr>
+                          <w:rFonts w:ascii="Cambria Math" w:hAnsi="Cambria Math" w:cs="Times New Roman"/>
+                          <w:i/>
+                          <w:sz w:val="24"/>
+                          <w:szCs w:val="24"/>
+                        </w:rPr>
+                      </m:ctrlPr>
+                    </m:sSubPr>
+                    <m:e>
+                      <m:r>
+                        <m:rPr>
+                          <m:sty m:val="p"/>
+                        </m:rPr>
+                        <w:rPr>
+                          <w:rFonts w:ascii="Cambria Math" w:hAnsi="Cambria Math" w:cs="Times New Roman"/>
+                          <w:sz w:val="24"/>
+                          <w:szCs w:val="24"/>
+                        </w:rPr>
+                        <m:t>2</m:t>
+                      </m:r>
+                      <m:r>
+                        <m:rPr>
+                          <m:sty m:val="p"/>
+                        </m:rPr>
+                        <w:rPr>
+                          <w:rFonts w:ascii="Cambria Math" w:hAnsi="Cambria Math" w:cs="Times New Roman"/>
+                          <w:sz w:val="24"/>
+                          <w:szCs w:val="24"/>
+                        </w:rPr>
+                        <m:t>log</m:t>
+                      </m:r>
+                      <m:ctrlPr>
+                        <w:rPr>
+                          <w:rFonts w:ascii="Cambria Math" w:hAnsi="Cambria Math" w:cs="Times New Roman"/>
+                          <w:sz w:val="24"/>
+                          <w:szCs w:val="24"/>
+                        </w:rPr>
+                      </m:ctrlPr>
+                    </m:e>
+                    <m:sub>
+                      <m:r>
+                        <w:rPr>
+                          <w:rFonts w:ascii="Cambria Math" w:hAnsi="Cambria Math" w:cs="Times New Roman"/>
+                          <w:sz w:val="24"/>
+                          <w:szCs w:val="24"/>
+                        </w:rPr>
+                        <m:t>2</m:t>
+                      </m:r>
+                      <m:ctrlPr>
+                        <w:rPr>
+                          <w:rFonts w:ascii="Cambria Math" w:hAnsi="Cambria Math" w:cs="Times New Roman"/>
+                          <w:sz w:val="24"/>
+                          <w:szCs w:val="24"/>
+                        </w:rPr>
+                      </m:ctrlPr>
+                    </m:sub>
+                  </m:sSub>
+                </m:fName>
+                <m:e>
+                  <m:r>
+                    <w:rPr>
+                      <w:rFonts w:ascii="Cambria Math" w:hAnsi="Cambria Math" w:cs="Times New Roman"/>
+                      <w:sz w:val="24"/>
+                      <w:szCs w:val="24"/>
+                    </w:rPr>
+                    <m:t>n</m:t>
+                  </m:r>
+                </m:e>
+              </m:func>
+            </m:oMath>
             <w:r>
               <w:rPr>
-                <w:rFonts w:ascii="Times New Roman" w:hAnsi="Times New Roman" w:cs="Times New Roman"/>
-                <w:sz w:val="24"/>
-                <w:szCs w:val="24"/>
-              </w:rPr>
-              <w:t>0.70</w:t>
+                <w:rFonts w:ascii="Times New Roman" w:eastAsiaTheme="minorEastAsia" w:hAnsi="Times New Roman" w:cs="Times New Roman"/>
+                <w:sz w:val="24"/>
+                <w:szCs w:val="24"/>
+              </w:rPr>
+              <w:t>=2</w:t>
             </w:r>
-          </w:p>
-        </w:tc>
-        <w:tc>
-          <w:tcPr>
-            <w:tcW w:w="2943" w:type="dxa"/>
-            <w:shd w:val="clear" w:color="auto" w:fill="E2EFD9" w:themeFill="accent6" w:themeFillTint="33"/>
-          </w:tcPr>
-          <w:p>
-            <w:pPr>
-              <w:jc w:val="center"/>
-              <w:rPr>
-                <w:rFonts w:ascii="Times New Roman" w:hAnsi="Times New Roman" w:cs="Times New Roman"/>
-                <w:sz w:val="24"/>
-                <w:szCs w:val="24"/>
-              </w:rPr>
-            </w:pPr>
+            <m:oMath>
+              <m:func>
+                <m:funcPr>
+                  <m:ctrlPr>
+                    <w:rPr>
+                      <w:rFonts w:ascii="Cambria Math" w:hAnsi="Cambria Math" w:cs="Times New Roman"/>
+                      <w:i/>
+                      <w:sz w:val="24"/>
+                      <w:szCs w:val="24"/>
+                    </w:rPr>
+                  </m:ctrlPr>
+                </m:funcPr>
+                <m:fName>
+                  <m:sSub>
+                    <m:sSubPr>
+                      <m:ctrlPr>
+                        <w:rPr>
+                          <w:rFonts w:ascii="Cambria Math" w:hAnsi="Cambria Math" w:cs="Times New Roman"/>
+                          <w:i/>
+                          <w:sz w:val="24"/>
+                          <w:szCs w:val="24"/>
+                        </w:rPr>
+                      </m:ctrlPr>
+                    </m:sSubPr>
+                    <m:e>
+                      <m:r>
+                        <m:rPr>
+                          <m:sty m:val="p"/>
+                        </m:rPr>
+                        <w:rPr>
+                          <w:rFonts w:ascii="Cambria Math" w:hAnsi="Cambria Math" w:cs="Times New Roman"/>
+                          <w:sz w:val="24"/>
+                          <w:szCs w:val="24"/>
+                        </w:rPr>
+                        <m:t>log</m:t>
+                      </m:r>
+                      <m:ctrlPr>
+                        <w:rPr>
+                          <w:rFonts w:ascii="Cambria Math" w:hAnsi="Cambria Math" w:cs="Times New Roman"/>
+                          <w:sz w:val="24"/>
+                          <w:szCs w:val="24"/>
+                        </w:rPr>
+                      </m:ctrlPr>
+                    </m:e>
+                    <m:sub>
+                      <m:r>
+                        <w:rPr>
+                          <w:rFonts w:ascii="Cambria Math" w:hAnsi="Cambria Math" w:cs="Times New Roman"/>
+                          <w:sz w:val="24"/>
+                          <w:szCs w:val="24"/>
+                        </w:rPr>
+                        <m:t>2</m:t>
+                      </m:r>
+                      <m:ctrlPr>
+                        <w:rPr>
+                          <w:rFonts w:ascii="Cambria Math" w:hAnsi="Cambria Math" w:cs="Times New Roman"/>
+                          <w:sz w:val="24"/>
+                          <w:szCs w:val="24"/>
+                        </w:rPr>
+                      </m:ctrlPr>
+                    </m:sub>
+                  </m:sSub>
+                </m:fName>
+                <m:e>
+                  <m:r>
+                    <w:rPr>
+                      <w:rFonts w:ascii="Cambria Math" w:hAnsi="Cambria Math" w:cs="Times New Roman"/>
+                      <w:sz w:val="24"/>
+                      <w:szCs w:val="24"/>
+                    </w:rPr>
+                    <m:t>527655</m:t>
+                  </m:r>
+                </m:e>
+              </m:func>
+              <m:r>
+                <w:rPr>
+                  <w:rFonts w:ascii="Cambria Math" w:eastAsiaTheme="minorEastAsia" w:hAnsi="Cambria Math" w:cs="Times New Roman"/>
+                  <w:sz w:val="24"/>
+                  <w:szCs w:val="24"/>
+                </w:rPr>
+                <m:t>≈</m:t>
+              </m:r>
+              <m:r>
+                <w:rPr>
+                  <w:rFonts w:ascii="Cambria Math" w:eastAsiaTheme="minorEastAsia" w:hAnsi="Cambria Math" w:cs="Times New Roman"/>
+                  <w:sz w:val="24"/>
+                  <w:szCs w:val="24"/>
+                </w:rPr>
+                <m:t xml:space="preserve"> </m:t>
+              </m:r>
+            </m:oMath>
             <w:r>
               <w:rPr>
-                <w:rFonts w:ascii="Times New Roman" w:hAnsi="Times New Roman" w:cs="Times New Roman"/>
-                <w:sz w:val="24"/>
-                <w:szCs w:val="24"/>
-              </w:rPr>
-              <w:t>2.78</w:t>
+                <w:rFonts w:ascii="Times New Roman" w:eastAsiaTheme="minorEastAsia" w:hAnsi="Times New Roman" w:cs="Times New Roman"/>
+                <w:sz w:val="24"/>
+                <w:szCs w:val="24"/>
+              </w:rPr>
+              <w:t>38</w:t>
             </w:r>
           </w:p>
         </w:tc>
@@ -445,12 +797,11 @@
       <w:tr>
         <w:tc>
           <w:tcPr>
-            <w:tcW w:w="2942" w:type="dxa"/>
+            <w:tcW w:w="4414" w:type="dxa"/>
             <w:shd w:val="clear" w:color="auto" w:fill="A8D08D" w:themeFill="accent6" w:themeFillTint="99"/>
           </w:tcPr>
           <w:p>
             <w:pPr>
-              <w:jc w:val="both"/>
               <w:rPr>
                 <w:rFonts w:ascii="Times New Roman" w:hAnsi="Times New Roman" w:cs="Times New Roman"/>
                 <w:b/>
@@ -467,13 +818,33 @@
                 <w:sz w:val="24"/>
                 <w:szCs w:val="24"/>
               </w:rPr>
-              <w:t>Número de rehashes que tuvo la tabla (desde que se creó).</w:t>
+              <w:t xml:space="preserve">f. Altura teórica </w:t>
+            </w:r>
+            <w:r>
+              <w:rPr>
+                <w:rFonts w:ascii="Times New Roman" w:hAnsi="Times New Roman" w:cs="Times New Roman"/>
+                <w:b/>
+                <w:bCs/>
+                <w:sz w:val="24"/>
+                <w:szCs w:val="24"/>
+              </w:rPr>
+              <w:t xml:space="preserve">mínima </w:t>
+            </w:r>
+            <w:r>
+              <w:rPr>
+                <w:rFonts w:ascii="Times New Roman" w:hAnsi="Times New Roman" w:cs="Times New Roman"/>
+                <w:b/>
+                <w:bCs/>
+                <w:sz w:val="24"/>
+                <w:szCs w:val="24"/>
+              </w:rPr>
+              <w:t>de un árbol 2-3 con el mismo número de llaves.</w:t>
             </w:r>
           </w:p>
         </w:tc>
         <w:tc>
           <w:tcPr>
-            <w:tcW w:w="2943" w:type="dxa"/>
+            <w:tcW w:w="4414" w:type="dxa"/>
             <w:shd w:val="clear" w:color="auto" w:fill="E2EFD9" w:themeFill="accent6" w:themeFillTint="33"/>
           </w:tcPr>
           <w:p>
@@ -485,175 +856,187 @@
                 <w:szCs w:val="24"/>
               </w:rPr>
             </w:pPr>
+            <m:oMath>
+              <m:func>
+                <m:funcPr>
+                  <m:ctrlPr>
+                    <w:rPr>
+                      <w:rFonts w:ascii="Cambria Math" w:hAnsi="Cambria Math" w:cs="Times New Roman"/>
+                      <w:i/>
+                      <w:sz w:val="24"/>
+                      <w:szCs w:val="24"/>
+                    </w:rPr>
+                  </m:ctrlPr>
+                </m:funcPr>
+                <m:fName>
+                  <m:sSub>
+                    <m:sSubPr>
+                      <m:ctrlPr>
+                        <w:rPr>
+                          <w:rFonts w:ascii="Cambria Math" w:hAnsi="Cambria Math" w:cs="Times New Roman"/>
+                          <w:i/>
+                          <w:sz w:val="24"/>
+                          <w:szCs w:val="24"/>
+                        </w:rPr>
+                      </m:ctrlPr>
+                    </m:sSubPr>
+                    <m:e>
+                      <m:r>
+                        <m:rPr>
+                          <m:sty m:val="p"/>
+                        </m:rPr>
+                        <w:rPr>
+                          <w:rFonts w:ascii="Cambria Math" w:hAnsi="Cambria Math" w:cs="Times New Roman"/>
+                          <w:sz w:val="24"/>
+                          <w:szCs w:val="24"/>
+                        </w:rPr>
+                        <m:t>log</m:t>
+                      </m:r>
+                      <m:ctrlPr>
+                        <w:rPr>
+                          <w:rFonts w:ascii="Cambria Math" w:hAnsi="Cambria Math" w:cs="Times New Roman"/>
+                          <w:sz w:val="24"/>
+                          <w:szCs w:val="24"/>
+                        </w:rPr>
+                      </m:ctrlPr>
+                    </m:e>
+                    <m:sub>
+                      <m:r>
+                        <w:rPr>
+                          <w:rFonts w:ascii="Cambria Math" w:hAnsi="Cambria Math" w:cs="Times New Roman"/>
+                          <w:sz w:val="24"/>
+                          <w:szCs w:val="24"/>
+                        </w:rPr>
+                        <m:t>3</m:t>
+                      </m:r>
+                      <m:ctrlPr>
+                        <w:rPr>
+                          <w:rFonts w:ascii="Cambria Math" w:hAnsi="Cambria Math" w:cs="Times New Roman"/>
+                          <w:sz w:val="24"/>
+                          <w:szCs w:val="24"/>
+                        </w:rPr>
+                      </m:ctrlPr>
+                    </m:sub>
+                  </m:sSub>
+                </m:fName>
+                <m:e>
+                  <m:r>
+                    <w:rPr>
+                      <w:rFonts w:ascii="Cambria Math" w:hAnsi="Cambria Math" w:cs="Times New Roman"/>
+                      <w:sz w:val="24"/>
+                      <w:szCs w:val="24"/>
+                    </w:rPr>
+                    <m:t>n</m:t>
+                  </m:r>
+                </m:e>
+              </m:func>
+            </m:oMath>
             <w:r>
               <w:rPr>
-                <w:rFonts w:ascii="Times New Roman" w:hAnsi="Times New Roman" w:cs="Times New Roman"/>
-                <w:sz w:val="24"/>
-                <w:szCs w:val="24"/>
-              </w:rPr>
-              <w:t>7</w:t>
+                <w:rFonts w:ascii="Times New Roman" w:eastAsiaTheme="minorEastAsia" w:hAnsi="Times New Roman" w:cs="Times New Roman"/>
+                <w:sz w:val="24"/>
+                <w:szCs w:val="24"/>
+              </w:rPr>
+              <w:t xml:space="preserve">= </w:t>
             </w:r>
-          </w:p>
-        </w:tc>
-        <w:tc>
-          <w:tcPr>
-            <w:tcW w:w="2943" w:type="dxa"/>
-            <w:shd w:val="clear" w:color="auto" w:fill="E2EFD9" w:themeFill="accent6" w:themeFillTint="33"/>
-          </w:tcPr>
-          <w:p>
-            <w:pPr>
-              <w:jc w:val="center"/>
-              <w:rPr>
-                <w:rFonts w:ascii="Times New Roman" w:hAnsi="Times New Roman" w:cs="Times New Roman"/>
-                <w:sz w:val="24"/>
-                <w:szCs w:val="24"/>
-              </w:rPr>
-            </w:pPr>
+            <m:oMath>
+              <m:func>
+                <m:funcPr>
+                  <m:ctrlPr>
+                    <w:rPr>
+                      <w:rFonts w:ascii="Cambria Math" w:hAnsi="Cambria Math" w:cs="Times New Roman"/>
+                      <w:i/>
+                      <w:sz w:val="24"/>
+                      <w:szCs w:val="24"/>
+                    </w:rPr>
+                  </m:ctrlPr>
+                </m:funcPr>
+                <m:fName>
+                  <m:sSub>
+                    <m:sSubPr>
+                      <m:ctrlPr>
+                        <w:rPr>
+                          <w:rFonts w:ascii="Cambria Math" w:hAnsi="Cambria Math" w:cs="Times New Roman"/>
+                          <w:i/>
+                          <w:sz w:val="24"/>
+                          <w:szCs w:val="24"/>
+                        </w:rPr>
+                      </m:ctrlPr>
+                    </m:sSubPr>
+                    <m:e>
+                      <m:r>
+                        <m:rPr>
+                          <m:sty m:val="p"/>
+                        </m:rPr>
+                        <w:rPr>
+                          <w:rFonts w:ascii="Cambria Math" w:hAnsi="Cambria Math" w:cs="Times New Roman"/>
+                          <w:sz w:val="24"/>
+                          <w:szCs w:val="24"/>
+                        </w:rPr>
+                        <m:t>log</m:t>
+                      </m:r>
+                      <m:ctrlPr>
+                        <w:rPr>
+                          <w:rFonts w:ascii="Cambria Math" w:hAnsi="Cambria Math" w:cs="Times New Roman"/>
+                          <w:sz w:val="24"/>
+                          <w:szCs w:val="24"/>
+                        </w:rPr>
+                      </m:ctrlPr>
+                    </m:e>
+                    <m:sub>
+                      <m:r>
+                        <w:rPr>
+                          <w:rFonts w:ascii="Cambria Math" w:hAnsi="Cambria Math" w:cs="Times New Roman"/>
+                          <w:sz w:val="24"/>
+                          <w:szCs w:val="24"/>
+                        </w:rPr>
+                        <m:t>3</m:t>
+                      </m:r>
+                      <m:ctrlPr>
+                        <w:rPr>
+                          <w:rFonts w:ascii="Cambria Math" w:hAnsi="Cambria Math" w:cs="Times New Roman"/>
+                          <w:sz w:val="24"/>
+                          <w:szCs w:val="24"/>
+                        </w:rPr>
+                      </m:ctrlPr>
+                    </m:sub>
+                  </m:sSub>
+                </m:fName>
+                <m:e>
+                  <m:r>
+                    <w:rPr>
+                      <w:rFonts w:ascii="Cambria Math" w:hAnsi="Cambria Math" w:cs="Times New Roman"/>
+                      <w:sz w:val="24"/>
+                      <w:szCs w:val="24"/>
+                    </w:rPr>
+                    <m:t>527655</m:t>
+                  </m:r>
+                  <m:r>
+                    <w:rPr>
+                      <w:rFonts w:ascii="Cambria Math" w:eastAsiaTheme="minorEastAsia" w:hAnsi="Cambria Math" w:cs="Times New Roman"/>
+                      <w:sz w:val="24"/>
+                      <w:szCs w:val="24"/>
+                    </w:rPr>
+                    <m:t>≈</m:t>
+                  </m:r>
+                </m:e>
+              </m:func>
+            </m:oMath>
             <w:r>
               <w:rPr>
-                <w:rFonts w:ascii="Times New Roman" w:hAnsi="Times New Roman" w:cs="Times New Roman"/>
-                <w:sz w:val="24"/>
-                <w:szCs w:val="24"/>
-              </w:rPr>
-              <w:t>7</w:t>
+                <w:rFonts w:ascii="Times New Roman" w:eastAsiaTheme="minorEastAsia" w:hAnsi="Times New Roman" w:cs="Times New Roman"/>
+                <w:sz w:val="24"/>
+                <w:szCs w:val="24"/>
+              </w:rPr>
+              <w:t xml:space="preserve"> </w:t>
             </w:r>
-          </w:p>
-        </w:tc>
-      </w:tr>
-    </w:tbl>
-    <w:p>
-      <w:pPr>
-        <w:rPr>
-          <w:rFonts w:ascii="Times New Roman" w:hAnsi="Times New Roman" w:cs="Times New Roman"/>
-          <w:b/>
-          <w:bCs/>
-          <w:sz w:val="24"/>
-          <w:szCs w:val="24"/>
-        </w:rPr>
-      </w:pPr>
-    </w:p>
-    <w:p>
-      <w:pPr>
-        <w:jc w:val="both"/>
-        <w:rPr>
-          <w:rFonts w:ascii="Times New Roman" w:hAnsi="Times New Roman" w:cs="Times New Roman"/>
-          <w:sz w:val="24"/>
-          <w:szCs w:val="24"/>
-        </w:rPr>
-      </w:pPr>
-      <w:r>
-        <w:rPr>
-          <w:rFonts w:ascii="Times New Roman" w:hAnsi="Times New Roman" w:cs="Times New Roman"/>
-          <w:sz w:val="24"/>
-          <w:szCs w:val="24"/>
-        </w:rPr>
-        <w:t>Se denotó que, si bien el número de tuplas y el tamaño inicial del arreglo era el mismo, al finalizar el proceso se obtuvo que el arreglo de Linear Probing era mayor al de Separate Chaining, y que el factor de carga era menor en Linear Probing que en Separate Chaining. A pesar de esto, se obtuvo un mismo número de rehashes después de ejecutar el programa.</w:t>
-      </w:r>
-      <w:bookmarkStart w:id="0" w:name="_GoBack"/>
-      <w:bookmarkEnd w:id="0"/>
-    </w:p>
-    <w:p>
-      <w:pPr>
-        <w:rPr>
-          <w:rFonts w:ascii="Times New Roman" w:hAnsi="Times New Roman" w:cs="Times New Roman"/>
-          <w:b/>
-          <w:bCs/>
-          <w:sz w:val="24"/>
-          <w:szCs w:val="24"/>
-        </w:rPr>
-      </w:pPr>
-      <w:r>
-        <w:rPr>
-          <w:rFonts w:ascii="Times New Roman" w:hAnsi="Times New Roman" w:cs="Times New Roman"/>
-          <w:b/>
-          <w:bCs/>
-          <w:sz w:val="24"/>
-          <w:szCs w:val="24"/>
-        </w:rPr>
-        <w:t>PUNTO 5:</w:t>
-      </w:r>
-    </w:p>
-    <w:tbl>
-      <w:tblPr>
-        <w:tblStyle w:val="Tablaconcuadrcula"/>
-        <w:tblW w:w="0" w:type="auto"/>
-        <w:tblLook w:val="04A0" w:firstRow="1" w:lastRow="0" w:firstColumn="1" w:lastColumn="0" w:noHBand="0" w:noVBand="1"/>
-      </w:tblPr>
-      <w:tblGrid>
-        <w:gridCol w:w="2942"/>
-        <w:gridCol w:w="2943"/>
-        <w:gridCol w:w="2943"/>
-      </w:tblGrid>
-      <w:tr>
-        <w:tc>
-          <w:tcPr>
-            <w:tcW w:w="2942" w:type="dxa"/>
-            <w:shd w:val="clear" w:color="auto" w:fill="A8D08D" w:themeFill="accent6" w:themeFillTint="99"/>
-          </w:tcPr>
-          <w:p>
-            <w:pPr>
-              <w:jc w:val="both"/>
-              <w:rPr>
-                <w:rFonts w:ascii="Times New Roman" w:hAnsi="Times New Roman" w:cs="Times New Roman"/>
-                <w:sz w:val="24"/>
-                <w:szCs w:val="24"/>
-              </w:rPr>
-            </w:pPr>
-          </w:p>
-        </w:tc>
-        <w:tc>
-          <w:tcPr>
-            <w:tcW w:w="2943" w:type="dxa"/>
-            <w:shd w:val="clear" w:color="auto" w:fill="A8D08D" w:themeFill="accent6" w:themeFillTint="99"/>
-          </w:tcPr>
-          <w:p>
-            <w:pPr>
-              <w:jc w:val="center"/>
-              <w:rPr>
-                <w:rFonts w:ascii="Times New Roman" w:hAnsi="Times New Roman" w:cs="Times New Roman"/>
-                <w:b/>
-                <w:bCs/>
-                <w:sz w:val="24"/>
-                <w:szCs w:val="24"/>
-              </w:rPr>
-            </w:pPr>
             <w:r>
               <w:rPr>
-                <w:rFonts w:ascii="Times New Roman" w:hAnsi="Times New Roman" w:cs="Times New Roman"/>
-                <w:b/>
-                <w:bCs/>
-                <w:sz w:val="24"/>
-                <w:szCs w:val="24"/>
-              </w:rPr>
-              <w:t>Tabla de Hash Linear Probing</w:t>
-            </w:r>
-          </w:p>
-        </w:tc>
-        <w:tc>
-          <w:tcPr>
-            <w:tcW w:w="2943" w:type="dxa"/>
-            <w:shd w:val="clear" w:color="auto" w:fill="A8D08D" w:themeFill="accent6" w:themeFillTint="99"/>
-          </w:tcPr>
-          <w:p>
-            <w:pPr>
-              <w:jc w:val="center"/>
-              <w:rPr>
-                <w:rFonts w:ascii="Times New Roman" w:hAnsi="Times New Roman" w:cs="Times New Roman"/>
-                <w:b/>
-                <w:bCs/>
-                <w:sz w:val="24"/>
-                <w:szCs w:val="24"/>
-              </w:rPr>
-            </w:pPr>
-            <w:r>
-              <w:rPr>
-                <w:rFonts w:ascii="Times New Roman" w:hAnsi="Times New Roman" w:cs="Times New Roman"/>
-                <w:b/>
-                <w:bCs/>
-                <w:sz w:val="24"/>
-                <w:szCs w:val="24"/>
-              </w:rPr>
-              <w:t>Tabla de Hash Separate Chaining</w:t>
+                <w:rFonts w:ascii="Times New Roman" w:eastAsiaTheme="minorEastAsia" w:hAnsi="Times New Roman" w:cs="Times New Roman"/>
+                <w:sz w:val="24"/>
+                <w:szCs w:val="24"/>
+              </w:rPr>
+              <w:t>12</w:t>
             </w:r>
           </w:p>
         </w:tc>
@@ -661,12 +1044,11 @@
       <w:tr>
         <w:tc>
           <w:tcPr>
-            <w:tcW w:w="2942" w:type="dxa"/>
+            <w:tcW w:w="4414" w:type="dxa"/>
             <w:shd w:val="clear" w:color="auto" w:fill="A8D08D" w:themeFill="accent6" w:themeFillTint="99"/>
           </w:tcPr>
           <w:p>
             <w:pPr>
-              <w:jc w:val="both"/>
               <w:rPr>
                 <w:rFonts w:ascii="Times New Roman" w:hAnsi="Times New Roman" w:cs="Times New Roman"/>
                 <w:b/>
@@ -683,13 +1065,13 @@
                 <w:sz w:val="24"/>
                 <w:szCs w:val="24"/>
               </w:rPr>
-              <w:t>Tiempo mínimo de get(…)</w:t>
+              <w:t>g. Altura teórica máxima de un árbol 2-3 con el mismo número de llaves.</w:t>
             </w:r>
           </w:p>
         </w:tc>
         <w:tc>
           <w:tcPr>
-            <w:tcW w:w="2943" w:type="dxa"/>
+            <w:tcW w:w="4414" w:type="dxa"/>
             <w:shd w:val="clear" w:color="auto" w:fill="E2EFD9" w:themeFill="accent6" w:themeFillTint="33"/>
           </w:tcPr>
           <w:p>
@@ -701,212 +1083,187 @@
                 <w:szCs w:val="24"/>
               </w:rPr>
             </w:pPr>
+            <m:oMath>
+              <m:func>
+                <m:funcPr>
+                  <m:ctrlPr>
+                    <w:rPr>
+                      <w:rFonts w:ascii="Cambria Math" w:hAnsi="Cambria Math" w:cs="Times New Roman"/>
+                      <w:i/>
+                      <w:sz w:val="24"/>
+                      <w:szCs w:val="24"/>
+                    </w:rPr>
+                  </m:ctrlPr>
+                </m:funcPr>
+                <m:fName>
+                  <m:sSub>
+                    <m:sSubPr>
+                      <m:ctrlPr>
+                        <w:rPr>
+                          <w:rFonts w:ascii="Cambria Math" w:hAnsi="Cambria Math" w:cs="Times New Roman"/>
+                          <w:i/>
+                          <w:sz w:val="24"/>
+                          <w:szCs w:val="24"/>
+                        </w:rPr>
+                      </m:ctrlPr>
+                    </m:sSubPr>
+                    <m:e>
+                      <m:r>
+                        <m:rPr>
+                          <m:sty m:val="p"/>
+                        </m:rPr>
+                        <w:rPr>
+                          <w:rFonts w:ascii="Cambria Math" w:hAnsi="Cambria Math" w:cs="Times New Roman"/>
+                          <w:sz w:val="24"/>
+                          <w:szCs w:val="24"/>
+                        </w:rPr>
+                        <m:t>log</m:t>
+                      </m:r>
+                      <m:ctrlPr>
+                        <w:rPr>
+                          <w:rFonts w:ascii="Cambria Math" w:hAnsi="Cambria Math" w:cs="Times New Roman"/>
+                          <w:sz w:val="24"/>
+                          <w:szCs w:val="24"/>
+                        </w:rPr>
+                      </m:ctrlPr>
+                    </m:e>
+                    <m:sub>
+                      <m:r>
+                        <w:rPr>
+                          <w:rFonts w:ascii="Cambria Math" w:hAnsi="Cambria Math" w:cs="Times New Roman"/>
+                          <w:sz w:val="24"/>
+                          <w:szCs w:val="24"/>
+                        </w:rPr>
+                        <m:t>2</m:t>
+                      </m:r>
+                      <m:ctrlPr>
+                        <w:rPr>
+                          <w:rFonts w:ascii="Cambria Math" w:hAnsi="Cambria Math" w:cs="Times New Roman"/>
+                          <w:sz w:val="24"/>
+                          <w:szCs w:val="24"/>
+                        </w:rPr>
+                      </m:ctrlPr>
+                    </m:sub>
+                  </m:sSub>
+                </m:fName>
+                <m:e>
+                  <m:r>
+                    <w:rPr>
+                      <w:rFonts w:ascii="Cambria Math" w:hAnsi="Cambria Math" w:cs="Times New Roman"/>
+                      <w:sz w:val="24"/>
+                      <w:szCs w:val="24"/>
+                    </w:rPr>
+                    <m:t>n</m:t>
+                  </m:r>
+                </m:e>
+              </m:func>
+            </m:oMath>
             <w:r>
               <w:rPr>
-                <w:rFonts w:ascii="Times New Roman" w:hAnsi="Times New Roman" w:cs="Times New Roman"/>
-                <w:sz w:val="24"/>
-                <w:szCs w:val="24"/>
-              </w:rPr>
-              <w:t>0</w:t>
+                <w:rFonts w:ascii="Times New Roman" w:eastAsiaTheme="minorEastAsia" w:hAnsi="Times New Roman" w:cs="Times New Roman"/>
+                <w:sz w:val="24"/>
+                <w:szCs w:val="24"/>
+              </w:rPr>
+              <w:t xml:space="preserve">= </w:t>
             </w:r>
+            <m:oMath>
+              <m:func>
+                <m:funcPr>
+                  <m:ctrlPr>
+                    <w:rPr>
+                      <w:rFonts w:ascii="Cambria Math" w:hAnsi="Cambria Math" w:cs="Times New Roman"/>
+                      <w:i/>
+                      <w:sz w:val="24"/>
+                      <w:szCs w:val="24"/>
+                    </w:rPr>
+                  </m:ctrlPr>
+                </m:funcPr>
+                <m:fName>
+                  <m:sSub>
+                    <m:sSubPr>
+                      <m:ctrlPr>
+                        <w:rPr>
+                          <w:rFonts w:ascii="Cambria Math" w:hAnsi="Cambria Math" w:cs="Times New Roman"/>
+                          <w:i/>
+                          <w:sz w:val="24"/>
+                          <w:szCs w:val="24"/>
+                        </w:rPr>
+                      </m:ctrlPr>
+                    </m:sSubPr>
+                    <m:e>
+                      <m:r>
+                        <m:rPr>
+                          <m:sty m:val="p"/>
+                        </m:rPr>
+                        <w:rPr>
+                          <w:rFonts w:ascii="Cambria Math" w:hAnsi="Cambria Math" w:cs="Times New Roman"/>
+                          <w:sz w:val="24"/>
+                          <w:szCs w:val="24"/>
+                        </w:rPr>
+                        <m:t>log</m:t>
+                      </m:r>
+                      <m:ctrlPr>
+                        <w:rPr>
+                          <w:rFonts w:ascii="Cambria Math" w:hAnsi="Cambria Math" w:cs="Times New Roman"/>
+                          <w:sz w:val="24"/>
+                          <w:szCs w:val="24"/>
+                        </w:rPr>
+                      </m:ctrlPr>
+                    </m:e>
+                    <m:sub>
+                      <m:r>
+                        <w:rPr>
+                          <w:rFonts w:ascii="Cambria Math" w:hAnsi="Cambria Math" w:cs="Times New Roman"/>
+                          <w:sz w:val="24"/>
+                          <w:szCs w:val="24"/>
+                        </w:rPr>
+                        <m:t>2</m:t>
+                      </m:r>
+                      <m:ctrlPr>
+                        <w:rPr>
+                          <w:rFonts w:ascii="Cambria Math" w:hAnsi="Cambria Math" w:cs="Times New Roman"/>
+                          <w:sz w:val="24"/>
+                          <w:szCs w:val="24"/>
+                        </w:rPr>
+                      </m:ctrlPr>
+                    </m:sub>
+                  </m:sSub>
+                </m:fName>
+                <m:e>
+                  <m:r>
+                    <w:rPr>
+                      <w:rFonts w:ascii="Cambria Math" w:hAnsi="Cambria Math" w:cs="Times New Roman"/>
+                      <w:sz w:val="24"/>
+                      <w:szCs w:val="24"/>
+                    </w:rPr>
+                    <m:t>527655</m:t>
+                  </m:r>
+                  <m:r>
+                    <w:rPr>
+                      <w:rFonts w:ascii="Cambria Math" w:hAnsi="Cambria Math" w:cs="Times New Roman"/>
+                      <w:sz w:val="24"/>
+                      <w:szCs w:val="24"/>
+                    </w:rPr>
+                    <m:t xml:space="preserve"> </m:t>
+                  </m:r>
+                  <m:r>
+                    <w:rPr>
+                      <w:rFonts w:ascii="Cambria Math" w:eastAsiaTheme="minorEastAsia" w:hAnsi="Cambria Math" w:cs="Times New Roman"/>
+                      <w:sz w:val="24"/>
+                      <w:szCs w:val="24"/>
+                    </w:rPr>
+                    <m:t>≈</m:t>
+                  </m:r>
+                </m:e>
+              </m:func>
+            </m:oMath>
             <w:r>
               <w:rPr>
-                <w:rFonts w:ascii="Times New Roman" w:hAnsi="Times New Roman" w:cs="Times New Roman"/>
-                <w:sz w:val="24"/>
-                <w:szCs w:val="24"/>
-              </w:rPr>
-              <w:t xml:space="preserve"> ms</w:t>
-            </w:r>
-          </w:p>
-        </w:tc>
-        <w:tc>
-          <w:tcPr>
-            <w:tcW w:w="2943" w:type="dxa"/>
-            <w:shd w:val="clear" w:color="auto" w:fill="E2EFD9" w:themeFill="accent6" w:themeFillTint="33"/>
-          </w:tcPr>
-          <w:p>
-            <w:pPr>
-              <w:jc w:val="center"/>
-              <w:rPr>
-                <w:rFonts w:ascii="Times New Roman" w:hAnsi="Times New Roman" w:cs="Times New Roman"/>
-                <w:sz w:val="24"/>
-                <w:szCs w:val="24"/>
-              </w:rPr>
-            </w:pPr>
-            <w:r>
-              <w:rPr>
-                <w:rFonts w:ascii="Times New Roman" w:hAnsi="Times New Roman" w:cs="Times New Roman"/>
-                <w:sz w:val="24"/>
-                <w:szCs w:val="24"/>
-              </w:rPr>
-              <w:t>0 m</w:t>
-            </w:r>
-            <w:r>
-              <w:rPr>
-                <w:rFonts w:ascii="Times New Roman" w:hAnsi="Times New Roman" w:cs="Times New Roman"/>
-                <w:sz w:val="24"/>
-                <w:szCs w:val="24"/>
-              </w:rPr>
-              <w:t>s</w:t>
-            </w:r>
-          </w:p>
-        </w:tc>
-      </w:tr>
-      <w:tr>
-        <w:tc>
-          <w:tcPr>
-            <w:tcW w:w="2942" w:type="dxa"/>
-            <w:shd w:val="clear" w:color="auto" w:fill="A8D08D" w:themeFill="accent6" w:themeFillTint="99"/>
-          </w:tcPr>
-          <w:p>
-            <w:pPr>
-              <w:jc w:val="both"/>
-              <w:rPr>
-                <w:rFonts w:ascii="Times New Roman" w:hAnsi="Times New Roman" w:cs="Times New Roman"/>
-                <w:b/>
-                <w:bCs/>
-                <w:sz w:val="24"/>
-                <w:szCs w:val="24"/>
-              </w:rPr>
-            </w:pPr>
-            <w:r>
-              <w:rPr>
-                <w:rFonts w:ascii="Times New Roman" w:hAnsi="Times New Roman" w:cs="Times New Roman"/>
-                <w:b/>
-                <w:bCs/>
-                <w:sz w:val="24"/>
-                <w:szCs w:val="24"/>
-              </w:rPr>
-              <w:t>Tiempo promedio de get(…)</w:t>
-            </w:r>
-          </w:p>
-        </w:tc>
-        <w:tc>
-          <w:tcPr>
-            <w:tcW w:w="2943" w:type="dxa"/>
-            <w:shd w:val="clear" w:color="auto" w:fill="E2EFD9" w:themeFill="accent6" w:themeFillTint="33"/>
-          </w:tcPr>
-          <w:p>
-            <w:pPr>
-              <w:tabs>
-                <w:tab w:val="left" w:pos="1828"/>
-              </w:tabs>
-              <w:jc w:val="center"/>
-              <w:rPr>
-                <w:rFonts w:ascii="Times New Roman" w:hAnsi="Times New Roman" w:cs="Times New Roman"/>
-                <w:sz w:val="24"/>
-                <w:szCs w:val="24"/>
-              </w:rPr>
-            </w:pPr>
-            <w:r>
-              <w:rPr>
-                <w:rFonts w:ascii="Times New Roman" w:hAnsi="Times New Roman" w:cs="Times New Roman"/>
-                <w:sz w:val="24"/>
-                <w:szCs w:val="24"/>
-              </w:rPr>
-              <w:t>0 ms</w:t>
-            </w:r>
-          </w:p>
-        </w:tc>
-        <w:tc>
-          <w:tcPr>
-            <w:tcW w:w="2943" w:type="dxa"/>
-            <w:shd w:val="clear" w:color="auto" w:fill="E2EFD9" w:themeFill="accent6" w:themeFillTint="33"/>
-          </w:tcPr>
-          <w:p>
-            <w:pPr>
-              <w:jc w:val="center"/>
-              <w:rPr>
-                <w:rFonts w:ascii="Times New Roman" w:hAnsi="Times New Roman" w:cs="Times New Roman"/>
-                <w:sz w:val="24"/>
-                <w:szCs w:val="24"/>
-              </w:rPr>
-            </w:pPr>
-            <w:r>
-              <w:rPr>
-                <w:rFonts w:ascii="Times New Roman" w:hAnsi="Times New Roman" w:cs="Times New Roman"/>
-                <w:sz w:val="24"/>
-                <w:szCs w:val="24"/>
-              </w:rPr>
-              <w:t>0 ms</w:t>
-            </w:r>
-          </w:p>
-        </w:tc>
-      </w:tr>
-      <w:tr>
-        <w:tc>
-          <w:tcPr>
-            <w:tcW w:w="2942" w:type="dxa"/>
-            <w:shd w:val="clear" w:color="auto" w:fill="A8D08D" w:themeFill="accent6" w:themeFillTint="99"/>
-          </w:tcPr>
-          <w:p>
-            <w:pPr>
-              <w:jc w:val="both"/>
-              <w:rPr>
-                <w:rFonts w:ascii="Times New Roman" w:hAnsi="Times New Roman" w:cs="Times New Roman"/>
-                <w:b/>
-                <w:bCs/>
-                <w:sz w:val="24"/>
-                <w:szCs w:val="24"/>
-              </w:rPr>
-            </w:pPr>
-            <w:r>
-              <w:rPr>
-                <w:rFonts w:ascii="Times New Roman" w:hAnsi="Times New Roman" w:cs="Times New Roman"/>
-                <w:b/>
-                <w:bCs/>
-                <w:sz w:val="24"/>
-                <w:szCs w:val="24"/>
-              </w:rPr>
-              <w:t>Tiempo máximo de get(…)</w:t>
-            </w:r>
-          </w:p>
-        </w:tc>
-        <w:tc>
-          <w:tcPr>
-            <w:tcW w:w="2943" w:type="dxa"/>
-            <w:shd w:val="clear" w:color="auto" w:fill="E2EFD9" w:themeFill="accent6" w:themeFillTint="33"/>
-          </w:tcPr>
-          <w:p>
-            <w:pPr>
-              <w:jc w:val="center"/>
-              <w:rPr>
-                <w:rFonts w:ascii="Times New Roman" w:hAnsi="Times New Roman" w:cs="Times New Roman"/>
-                <w:sz w:val="24"/>
-                <w:szCs w:val="24"/>
-              </w:rPr>
-            </w:pPr>
-            <w:r>
-              <w:rPr>
-                <w:rFonts w:ascii="Times New Roman" w:hAnsi="Times New Roman" w:cs="Times New Roman"/>
-                <w:sz w:val="24"/>
-                <w:szCs w:val="24"/>
-              </w:rPr>
-              <w:t>1 ms</w:t>
-            </w:r>
-          </w:p>
-        </w:tc>
-        <w:tc>
-          <w:tcPr>
-            <w:tcW w:w="2943" w:type="dxa"/>
-            <w:shd w:val="clear" w:color="auto" w:fill="E2EFD9" w:themeFill="accent6" w:themeFillTint="33"/>
-          </w:tcPr>
-          <w:p>
-            <w:pPr>
-              <w:jc w:val="center"/>
-              <w:rPr>
-                <w:rFonts w:ascii="Times New Roman" w:hAnsi="Times New Roman" w:cs="Times New Roman"/>
-                <w:sz w:val="24"/>
-                <w:szCs w:val="24"/>
-              </w:rPr>
-            </w:pPr>
-            <w:r>
-              <w:rPr>
-                <w:rFonts w:ascii="Times New Roman" w:hAnsi="Times New Roman" w:cs="Times New Roman"/>
-                <w:sz w:val="24"/>
-                <w:szCs w:val="24"/>
-              </w:rPr>
-              <w:t>1 ms</w:t>
+                <w:rFonts w:ascii="Times New Roman" w:eastAsiaTheme="minorEastAsia" w:hAnsi="Times New Roman" w:cs="Times New Roman"/>
+                <w:sz w:val="24"/>
+                <w:szCs w:val="24"/>
+              </w:rPr>
+              <w:t xml:space="preserve"> 19</w:t>
             </w:r>
           </w:p>
         </w:tc>
@@ -925,7 +1282,6 @@
     </w:p>
     <w:p>
       <w:pPr>
-        <w:jc w:val="both"/>
         <w:rPr>
           <w:rFonts w:ascii="Times New Roman" w:hAnsi="Times New Roman" w:cs="Times New Roman"/>
           <w:b/>
@@ -942,33 +1298,38 @@
           <w:sz w:val="24"/>
           <w:szCs w:val="24"/>
         </w:rPr>
-        <w:t>NOTA ADICIONAL:</w:t>
+        <w:t>COM</w:t>
+      </w:r>
+      <w:r>
+        <w:rPr>
+          <w:rFonts w:ascii="Times New Roman" w:hAnsi="Times New Roman" w:cs="Times New Roman"/>
+          <w:b/>
+          <w:bCs/>
+          <w:sz w:val="24"/>
+          <w:szCs w:val="24"/>
+        </w:rPr>
+        <w:t>ENTAROS COMPARATIVOS:</w:t>
       </w:r>
     </w:p>
     <w:p>
       <w:pPr>
-        <w:jc w:val="both"/>
-        <w:rPr>
-          <w:rFonts w:ascii="Times New Roman" w:hAnsi="Times New Roman" w:cs="Times New Roman"/>
-          <w:sz w:val="24"/>
-          <w:szCs w:val="24"/>
-        </w:rPr>
-      </w:pPr>
-      <w:r>
-        <w:rPr>
-          <w:rFonts w:ascii="Times New Roman" w:hAnsi="Times New Roman" w:cs="Times New Roman"/>
-          <w:sz w:val="24"/>
-          <w:szCs w:val="24"/>
-        </w:rPr>
-        <w:t xml:space="preserve">Se aclara que todos las pruebas realizadas y los tiempos medidos fueron estimados con </w:t>
-      </w:r>
-      <w:r>
-        <w:rPr>
-          <w:rFonts w:ascii="Times New Roman" w:hAnsi="Times New Roman" w:cs="Times New Roman"/>
-          <w:sz w:val="24"/>
-          <w:szCs w:val="24"/>
-        </w:rPr>
-        <w:t>un computador con las siguientes especificaciones: 16 GB RAM, Windows 10 64-bit, Procesador INTEL Core i7 séptima generación.</w:t>
+        <w:rPr>
+          <w:rFonts w:ascii="Times New Roman" w:hAnsi="Times New Roman" w:cs="Times New Roman"/>
+          <w:b/>
+          <w:bCs/>
+          <w:sz w:val="24"/>
+          <w:szCs w:val="24"/>
+        </w:rPr>
+      </w:pPr>
+      <w:r>
+        <w:rPr>
+          <w:rFonts w:ascii="Times New Roman" w:hAnsi="Times New Roman" w:cs="Times New Roman"/>
+          <w:b/>
+          <w:bCs/>
+          <w:sz w:val="24"/>
+          <w:szCs w:val="24"/>
+        </w:rPr>
+        <w:t xml:space="preserve">a. Comentario de análisis de la altura (real) de su árbol Red-Black (6.b.) con respecto a las alturas de los árboles Red-Black 6.d. y 6.e. ¿Es menor? ¿Es mayor? ¿Es igual? </w:t>
       </w:r>
     </w:p>
     <w:p>
@@ -980,9 +1341,621 @@
           <w:szCs w:val="24"/>
         </w:rPr>
       </w:pPr>
+      <w:r>
+        <w:rPr>
+          <w:rFonts w:ascii="Times New Roman" w:hAnsi="Times New Roman" w:cs="Times New Roman"/>
+          <w:sz w:val="24"/>
+          <w:szCs w:val="24"/>
+        </w:rPr>
+        <w:t xml:space="preserve">La altura del árbol Red-Black real fue de 24. Por otro lado, esta altura es mayor (específicamente con una diferencia de +5) respecto a la altura mínima posible del árbol Red-Black (6.d), y menor a la altura máxima posible del árbol Red-Black (6.e) (específicamente con una diferencia de -14). </w:t>
+      </w:r>
+    </w:p>
+    <w:p>
+      <w:pPr>
+        <w:rPr>
+          <w:rFonts w:ascii="Times New Roman" w:hAnsi="Times New Roman" w:cs="Times New Roman"/>
+          <w:b/>
+          <w:bCs/>
+          <w:sz w:val="24"/>
+          <w:szCs w:val="24"/>
+        </w:rPr>
+      </w:pPr>
+      <w:r>
+        <w:rPr>
+          <w:rFonts w:ascii="Times New Roman" w:hAnsi="Times New Roman" w:cs="Times New Roman"/>
+          <w:b/>
+          <w:bCs/>
+          <w:sz w:val="24"/>
+          <w:szCs w:val="24"/>
+        </w:rPr>
+        <w:t xml:space="preserve">b. Comentario de análisis de la altura (real) de su árbol Red-Black (6.b.) con respecto a las alturas de los árboles 2-3 6.f. y 6.g. ¿Es menor? ¿Es mayor? ¿Es igual? </w:t>
+      </w:r>
+    </w:p>
+    <w:p>
+      <w:pPr>
+        <w:jc w:val="both"/>
+        <w:rPr>
+          <w:rFonts w:ascii="Times New Roman" w:hAnsi="Times New Roman" w:cs="Times New Roman"/>
+          <w:sz w:val="24"/>
+          <w:szCs w:val="24"/>
+        </w:rPr>
+      </w:pPr>
+      <w:r>
+        <w:rPr>
+          <w:rFonts w:ascii="Times New Roman" w:hAnsi="Times New Roman" w:cs="Times New Roman"/>
+          <w:sz w:val="24"/>
+          <w:szCs w:val="24"/>
+        </w:rPr>
+        <w:t>La altura del árbol Red-Black real fue de 24. Por otro lado, esta altura es mayor (específicamente con una diferencia de +</w:t>
+      </w:r>
+      <w:r>
+        <w:rPr>
+          <w:rFonts w:ascii="Times New Roman" w:hAnsi="Times New Roman" w:cs="Times New Roman"/>
+          <w:sz w:val="24"/>
+          <w:szCs w:val="24"/>
+        </w:rPr>
+        <w:t>12</w:t>
+      </w:r>
+      <w:r>
+        <w:rPr>
+          <w:rFonts w:ascii="Times New Roman" w:hAnsi="Times New Roman" w:cs="Times New Roman"/>
+          <w:sz w:val="24"/>
+          <w:szCs w:val="24"/>
+        </w:rPr>
+        <w:t>) respecto a la altura mínima posible</w:t>
+      </w:r>
+      <w:r>
+        <w:rPr>
+          <w:rFonts w:ascii="Times New Roman" w:hAnsi="Times New Roman" w:cs="Times New Roman"/>
+          <w:sz w:val="24"/>
+          <w:szCs w:val="24"/>
+        </w:rPr>
+        <w:t xml:space="preserve"> del árbol 2-3 (6.f)</w:t>
+      </w:r>
+      <w:r>
+        <w:rPr>
+          <w:rFonts w:ascii="Times New Roman" w:hAnsi="Times New Roman" w:cs="Times New Roman"/>
+          <w:sz w:val="24"/>
+          <w:szCs w:val="24"/>
+        </w:rPr>
+        <w:t xml:space="preserve">, y </w:t>
+      </w:r>
+      <w:r>
+        <w:rPr>
+          <w:rFonts w:ascii="Times New Roman" w:hAnsi="Times New Roman" w:cs="Times New Roman"/>
+          <w:sz w:val="24"/>
+          <w:szCs w:val="24"/>
+        </w:rPr>
+        <w:t>mayor</w:t>
+      </w:r>
+      <w:r>
+        <w:rPr>
+          <w:rFonts w:ascii="Times New Roman" w:hAnsi="Times New Roman" w:cs="Times New Roman"/>
+          <w:sz w:val="24"/>
+          <w:szCs w:val="24"/>
+        </w:rPr>
+        <w:t xml:space="preserve"> a la altura máxima posible</w:t>
+      </w:r>
+      <w:r>
+        <w:rPr>
+          <w:rFonts w:ascii="Times New Roman" w:hAnsi="Times New Roman" w:cs="Times New Roman"/>
+          <w:sz w:val="24"/>
+          <w:szCs w:val="24"/>
+        </w:rPr>
+        <w:t xml:space="preserve"> del árbol 2-3 (6.g)</w:t>
+      </w:r>
+      <w:r>
+        <w:rPr>
+          <w:rFonts w:ascii="Times New Roman" w:hAnsi="Times New Roman" w:cs="Times New Roman"/>
+          <w:sz w:val="24"/>
+          <w:szCs w:val="24"/>
+        </w:rPr>
+        <w:t xml:space="preserve"> (específicamente con una diferencia de </w:t>
+      </w:r>
+      <w:r>
+        <w:rPr>
+          <w:rFonts w:ascii="Times New Roman" w:hAnsi="Times New Roman" w:cs="Times New Roman"/>
+          <w:sz w:val="24"/>
+          <w:szCs w:val="24"/>
+        </w:rPr>
+        <w:t>+5</w:t>
+      </w:r>
+      <w:r>
+        <w:rPr>
+          <w:rFonts w:ascii="Times New Roman" w:hAnsi="Times New Roman" w:cs="Times New Roman"/>
+          <w:sz w:val="24"/>
+          <w:szCs w:val="24"/>
+        </w:rPr>
+        <w:t xml:space="preserve">). </w:t>
+      </w:r>
+    </w:p>
+    <w:p>
+      <w:pPr>
+        <w:jc w:val="both"/>
+        <w:rPr>
+          <w:rFonts w:ascii="Times New Roman" w:hAnsi="Times New Roman" w:cs="Times New Roman"/>
+          <w:sz w:val="24"/>
+          <w:szCs w:val="24"/>
+        </w:rPr>
+      </w:pPr>
+    </w:p>
+    <w:p>
+      <w:pPr>
+        <w:jc w:val="both"/>
+        <w:rPr>
+          <w:rFonts w:ascii="Times New Roman" w:hAnsi="Times New Roman" w:cs="Times New Roman"/>
+          <w:b/>
+          <w:bCs/>
+          <w:sz w:val="24"/>
+          <w:szCs w:val="24"/>
+        </w:rPr>
+      </w:pPr>
+      <w:r>
+        <w:rPr>
+          <w:rFonts w:ascii="Times New Roman" w:hAnsi="Times New Roman" w:cs="Times New Roman"/>
+          <w:b/>
+          <w:bCs/>
+          <w:sz w:val="24"/>
+          <w:szCs w:val="24"/>
+        </w:rPr>
+        <w:lastRenderedPageBreak/>
+        <w:t xml:space="preserve">c. Comentario de cómo es el promedio de la altura de su árbol Red-Black (6.c) con respecto a las alturas de los árboles Red-Black 6.d. y 6.e. ¿Es </w:t>
+      </w:r>
+      <w:r>
+        <w:rPr>
+          <w:rFonts w:ascii="Times New Roman" w:hAnsi="Times New Roman" w:cs="Times New Roman"/>
+          <w:b/>
+          <w:bCs/>
+          <w:sz w:val="24"/>
+          <w:szCs w:val="24"/>
+        </w:rPr>
+        <w:t>menor? ¿</w:t>
+      </w:r>
+      <w:r>
+        <w:rPr>
+          <w:rFonts w:ascii="Times New Roman" w:hAnsi="Times New Roman" w:cs="Times New Roman"/>
+          <w:b/>
+          <w:bCs/>
+          <w:sz w:val="24"/>
+          <w:szCs w:val="24"/>
+        </w:rPr>
+        <w:t xml:space="preserve">Es </w:t>
+      </w:r>
+      <w:r>
+        <w:rPr>
+          <w:rFonts w:ascii="Times New Roman" w:hAnsi="Times New Roman" w:cs="Times New Roman"/>
+          <w:b/>
+          <w:bCs/>
+          <w:sz w:val="24"/>
+          <w:szCs w:val="24"/>
+        </w:rPr>
+        <w:t>mayor? ¿</w:t>
+      </w:r>
+      <w:r>
+        <w:rPr>
+          <w:rFonts w:ascii="Times New Roman" w:hAnsi="Times New Roman" w:cs="Times New Roman"/>
+          <w:b/>
+          <w:bCs/>
+          <w:sz w:val="24"/>
+          <w:szCs w:val="24"/>
+        </w:rPr>
+        <w:t xml:space="preserve">Es igual? </w:t>
+      </w:r>
+    </w:p>
+    <w:p>
+      <w:pPr>
+        <w:jc w:val="both"/>
+        <w:rPr>
+          <w:rFonts w:ascii="Times New Roman" w:hAnsi="Times New Roman" w:cs="Times New Roman"/>
+          <w:sz w:val="24"/>
+          <w:szCs w:val="24"/>
+        </w:rPr>
+      </w:pPr>
+      <w:r>
+        <w:rPr>
+          <w:rFonts w:ascii="Times New Roman" w:hAnsi="Times New Roman" w:cs="Times New Roman"/>
+          <w:sz w:val="24"/>
+          <w:szCs w:val="24"/>
+        </w:rPr>
+        <w:t xml:space="preserve">La </w:t>
+      </w:r>
+      <w:r>
+        <w:rPr>
+          <w:rFonts w:ascii="Times New Roman" w:hAnsi="Times New Roman" w:cs="Times New Roman"/>
+          <w:sz w:val="24"/>
+          <w:szCs w:val="24"/>
+        </w:rPr>
+        <w:t xml:space="preserve">altura promedio de las hojas </w:t>
+      </w:r>
+      <w:r>
+        <w:rPr>
+          <w:rFonts w:ascii="Times New Roman" w:hAnsi="Times New Roman" w:cs="Times New Roman"/>
+          <w:sz w:val="24"/>
+          <w:szCs w:val="24"/>
+        </w:rPr>
+        <w:t xml:space="preserve">del árbol Red-Black real fue de </w:t>
+      </w:r>
+      <w:r>
+        <w:rPr>
+          <w:rFonts w:ascii="Times New Roman" w:hAnsi="Times New Roman" w:cs="Times New Roman"/>
+          <w:sz w:val="24"/>
+          <w:szCs w:val="24"/>
+        </w:rPr>
+        <w:t>18.33</w:t>
+      </w:r>
+      <w:r>
+        <w:rPr>
+          <w:rFonts w:ascii="Times New Roman" w:hAnsi="Times New Roman" w:cs="Times New Roman"/>
+          <w:sz w:val="24"/>
+          <w:szCs w:val="24"/>
+        </w:rPr>
+        <w:t xml:space="preserve">. Por otro lado, esta altura es </w:t>
+      </w:r>
+      <w:r>
+        <w:rPr>
+          <w:rFonts w:ascii="Times New Roman" w:hAnsi="Times New Roman" w:cs="Times New Roman"/>
+          <w:sz w:val="24"/>
+          <w:szCs w:val="24"/>
+        </w:rPr>
+        <w:t>menor</w:t>
+      </w:r>
+      <w:r>
+        <w:rPr>
+          <w:rFonts w:ascii="Times New Roman" w:hAnsi="Times New Roman" w:cs="Times New Roman"/>
+          <w:sz w:val="24"/>
+          <w:szCs w:val="24"/>
+        </w:rPr>
+        <w:t xml:space="preserve"> (específicamente con una diferencia de </w:t>
+      </w:r>
+      <w:r>
+        <w:rPr>
+          <w:rFonts w:ascii="Times New Roman" w:hAnsi="Times New Roman" w:cs="Times New Roman"/>
+          <w:sz w:val="24"/>
+          <w:szCs w:val="24"/>
+        </w:rPr>
+        <w:t>-0.67</w:t>
+      </w:r>
+      <w:r>
+        <w:rPr>
+          <w:rFonts w:ascii="Times New Roman" w:hAnsi="Times New Roman" w:cs="Times New Roman"/>
+          <w:sz w:val="24"/>
+          <w:szCs w:val="24"/>
+        </w:rPr>
+        <w:t xml:space="preserve">) respecto a la altura mínima posible </w:t>
+      </w:r>
+      <w:r>
+        <w:rPr>
+          <w:rFonts w:ascii="Times New Roman" w:hAnsi="Times New Roman" w:cs="Times New Roman"/>
+          <w:sz w:val="24"/>
+          <w:szCs w:val="24"/>
+        </w:rPr>
+        <w:t xml:space="preserve">del árbol Red-Black </w:t>
+      </w:r>
+      <w:r>
+        <w:rPr>
+          <w:rFonts w:ascii="Times New Roman" w:hAnsi="Times New Roman" w:cs="Times New Roman"/>
+          <w:sz w:val="24"/>
+          <w:szCs w:val="24"/>
+        </w:rPr>
+        <w:t>(6.</w:t>
+      </w:r>
+      <w:r>
+        <w:rPr>
+          <w:rFonts w:ascii="Times New Roman" w:hAnsi="Times New Roman" w:cs="Times New Roman"/>
+          <w:sz w:val="24"/>
+          <w:szCs w:val="24"/>
+        </w:rPr>
+        <w:t>d</w:t>
+      </w:r>
+      <w:r>
+        <w:rPr>
+          <w:rFonts w:ascii="Times New Roman" w:hAnsi="Times New Roman" w:cs="Times New Roman"/>
+          <w:sz w:val="24"/>
+          <w:szCs w:val="24"/>
+        </w:rPr>
+        <w:t xml:space="preserve">), y </w:t>
+      </w:r>
+      <w:r>
+        <w:rPr>
+          <w:rFonts w:ascii="Times New Roman" w:hAnsi="Times New Roman" w:cs="Times New Roman"/>
+          <w:sz w:val="24"/>
+          <w:szCs w:val="24"/>
+        </w:rPr>
+        <w:t>menor</w:t>
+      </w:r>
+      <w:r>
+        <w:rPr>
+          <w:rFonts w:ascii="Times New Roman" w:hAnsi="Times New Roman" w:cs="Times New Roman"/>
+          <w:sz w:val="24"/>
+          <w:szCs w:val="24"/>
+        </w:rPr>
+        <w:t xml:space="preserve"> a la altura máxima posible </w:t>
+      </w:r>
+      <w:r>
+        <w:rPr>
+          <w:rFonts w:ascii="Times New Roman" w:hAnsi="Times New Roman" w:cs="Times New Roman"/>
+          <w:sz w:val="24"/>
+          <w:szCs w:val="24"/>
+        </w:rPr>
+        <w:t>del árbol Red-Black</w:t>
+      </w:r>
+      <w:r>
+        <w:rPr>
+          <w:rFonts w:ascii="Times New Roman" w:hAnsi="Times New Roman" w:cs="Times New Roman"/>
+          <w:sz w:val="24"/>
+          <w:szCs w:val="24"/>
+        </w:rPr>
+        <w:t xml:space="preserve"> (6.</w:t>
+      </w:r>
+      <w:r>
+        <w:rPr>
+          <w:rFonts w:ascii="Times New Roman" w:hAnsi="Times New Roman" w:cs="Times New Roman"/>
+          <w:sz w:val="24"/>
+          <w:szCs w:val="24"/>
+        </w:rPr>
+        <w:t>e</w:t>
+      </w:r>
+      <w:r>
+        <w:rPr>
+          <w:rFonts w:ascii="Times New Roman" w:hAnsi="Times New Roman" w:cs="Times New Roman"/>
+          <w:sz w:val="24"/>
+          <w:szCs w:val="24"/>
+        </w:rPr>
+        <w:t>)</w:t>
+      </w:r>
+      <w:r>
+        <w:rPr>
+          <w:rFonts w:ascii="Times New Roman" w:hAnsi="Times New Roman" w:cs="Times New Roman"/>
+          <w:sz w:val="24"/>
+          <w:szCs w:val="24"/>
+        </w:rPr>
+        <w:t xml:space="preserve"> </w:t>
+      </w:r>
+      <w:r>
+        <w:rPr>
+          <w:rFonts w:ascii="Times New Roman" w:hAnsi="Times New Roman" w:cs="Times New Roman"/>
+          <w:sz w:val="24"/>
+          <w:szCs w:val="24"/>
+        </w:rPr>
+        <w:t xml:space="preserve">(específicamente con una diferencia de </w:t>
+      </w:r>
+      <w:r>
+        <w:rPr>
+          <w:rFonts w:ascii="Times New Roman" w:hAnsi="Times New Roman" w:cs="Times New Roman"/>
+          <w:sz w:val="24"/>
+          <w:szCs w:val="24"/>
+        </w:rPr>
+        <w:t>-</w:t>
+      </w:r>
+      <w:r>
+        <w:rPr>
+          <w:rFonts w:ascii="Times New Roman" w:hAnsi="Times New Roman" w:cs="Times New Roman"/>
+          <w:sz w:val="24"/>
+          <w:szCs w:val="24"/>
+        </w:rPr>
+        <w:t>19</w:t>
+      </w:r>
+      <w:r>
+        <w:rPr>
+          <w:rFonts w:ascii="Times New Roman" w:hAnsi="Times New Roman" w:cs="Times New Roman"/>
+          <w:sz w:val="24"/>
+          <w:szCs w:val="24"/>
+        </w:rPr>
+        <w:t>.67</w:t>
+      </w:r>
+      <w:r>
+        <w:rPr>
+          <w:rFonts w:ascii="Times New Roman" w:hAnsi="Times New Roman" w:cs="Times New Roman"/>
+          <w:sz w:val="24"/>
+          <w:szCs w:val="24"/>
+        </w:rPr>
+        <w:t xml:space="preserve">). </w:t>
+      </w:r>
+    </w:p>
+    <w:p>
+      <w:pPr>
+        <w:jc w:val="both"/>
+        <w:rPr>
+          <w:rFonts w:ascii="Times New Roman" w:hAnsi="Times New Roman" w:cs="Times New Roman"/>
+          <w:b/>
+          <w:bCs/>
+          <w:sz w:val="24"/>
+          <w:szCs w:val="24"/>
+        </w:rPr>
+      </w:pPr>
+      <w:r>
+        <w:rPr>
+          <w:rFonts w:ascii="Times New Roman" w:hAnsi="Times New Roman" w:cs="Times New Roman"/>
+          <w:b/>
+          <w:bCs/>
+          <w:sz w:val="24"/>
+          <w:szCs w:val="24"/>
+        </w:rPr>
+        <w:t xml:space="preserve">d. Comentario de cómo es el promedio de la altura de su árbol Red-Black (6.c) con respecto a las alturas de los árboles 2-3 6.f. y 6.g. ¿Es </w:t>
+      </w:r>
+      <w:r>
+        <w:rPr>
+          <w:rFonts w:ascii="Times New Roman" w:hAnsi="Times New Roman" w:cs="Times New Roman"/>
+          <w:b/>
+          <w:bCs/>
+          <w:sz w:val="24"/>
+          <w:szCs w:val="24"/>
+        </w:rPr>
+        <w:t>menor? ¿</w:t>
+      </w:r>
+      <w:r>
+        <w:rPr>
+          <w:rFonts w:ascii="Times New Roman" w:hAnsi="Times New Roman" w:cs="Times New Roman"/>
+          <w:b/>
+          <w:bCs/>
+          <w:sz w:val="24"/>
+          <w:szCs w:val="24"/>
+        </w:rPr>
+        <w:t xml:space="preserve">Es </w:t>
+      </w:r>
+      <w:r>
+        <w:rPr>
+          <w:rFonts w:ascii="Times New Roman" w:hAnsi="Times New Roman" w:cs="Times New Roman"/>
+          <w:b/>
+          <w:bCs/>
+          <w:sz w:val="24"/>
+          <w:szCs w:val="24"/>
+        </w:rPr>
+        <w:t>mayor? ¿</w:t>
+      </w:r>
+      <w:r>
+        <w:rPr>
+          <w:rFonts w:ascii="Times New Roman" w:hAnsi="Times New Roman" w:cs="Times New Roman"/>
+          <w:b/>
+          <w:bCs/>
+          <w:sz w:val="24"/>
+          <w:szCs w:val="24"/>
+        </w:rPr>
+        <w:t>Es igual?</w:t>
+      </w:r>
+    </w:p>
+    <w:p>
+      <w:pPr>
+        <w:jc w:val="both"/>
+        <w:rPr>
+          <w:rFonts w:ascii="Times New Roman" w:hAnsi="Times New Roman" w:cs="Times New Roman"/>
+          <w:sz w:val="24"/>
+          <w:szCs w:val="24"/>
+        </w:rPr>
+      </w:pPr>
+      <w:r>
+        <w:rPr>
+          <w:rFonts w:ascii="Times New Roman" w:hAnsi="Times New Roman" w:cs="Times New Roman"/>
+          <w:sz w:val="24"/>
+          <w:szCs w:val="24"/>
+        </w:rPr>
+        <w:t xml:space="preserve">La altura del árbol Red-Black real fue de </w:t>
+      </w:r>
+      <w:r>
+        <w:rPr>
+          <w:rFonts w:ascii="Times New Roman" w:hAnsi="Times New Roman" w:cs="Times New Roman"/>
+          <w:sz w:val="24"/>
+          <w:szCs w:val="24"/>
+        </w:rPr>
+        <w:t>18.33</w:t>
+      </w:r>
+      <w:r>
+        <w:rPr>
+          <w:rFonts w:ascii="Times New Roman" w:hAnsi="Times New Roman" w:cs="Times New Roman"/>
+          <w:sz w:val="24"/>
+          <w:szCs w:val="24"/>
+        </w:rPr>
+        <w:t>. Por otro lado, esta altura es mayor (específicamente con una diferencia de +</w:t>
+      </w:r>
+      <w:r>
+        <w:rPr>
+          <w:rFonts w:ascii="Times New Roman" w:hAnsi="Times New Roman" w:cs="Times New Roman"/>
+          <w:sz w:val="24"/>
+          <w:szCs w:val="24"/>
+        </w:rPr>
+        <w:t>6.33</w:t>
+      </w:r>
+      <w:r>
+        <w:rPr>
+          <w:rFonts w:ascii="Times New Roman" w:hAnsi="Times New Roman" w:cs="Times New Roman"/>
+          <w:sz w:val="24"/>
+          <w:szCs w:val="24"/>
+        </w:rPr>
+        <w:t xml:space="preserve">) respecto a la altura mínima posible del árbol 2-3 (6.f), y </w:t>
+      </w:r>
+      <w:r>
+        <w:rPr>
+          <w:rFonts w:ascii="Times New Roman" w:hAnsi="Times New Roman" w:cs="Times New Roman"/>
+          <w:sz w:val="24"/>
+          <w:szCs w:val="24"/>
+        </w:rPr>
+        <w:t>menor</w:t>
+      </w:r>
+      <w:r>
+        <w:rPr>
+          <w:rFonts w:ascii="Times New Roman" w:hAnsi="Times New Roman" w:cs="Times New Roman"/>
+          <w:sz w:val="24"/>
+          <w:szCs w:val="24"/>
+        </w:rPr>
+        <w:t xml:space="preserve"> a la altura máxima posible del árbol 2-3 (6.g) (específicamente con una diferencia de </w:t>
+      </w:r>
+      <w:r>
+        <w:rPr>
+          <w:rFonts w:ascii="Times New Roman" w:hAnsi="Times New Roman" w:cs="Times New Roman"/>
+          <w:sz w:val="24"/>
+          <w:szCs w:val="24"/>
+        </w:rPr>
+        <w:t>-0.67</w:t>
+      </w:r>
+      <w:r>
+        <w:rPr>
+          <w:rFonts w:ascii="Times New Roman" w:hAnsi="Times New Roman" w:cs="Times New Roman"/>
+          <w:sz w:val="24"/>
+          <w:szCs w:val="24"/>
+        </w:rPr>
+        <w:t xml:space="preserve">). </w:t>
+      </w:r>
+    </w:p>
+    <w:p>
+      <w:pPr>
+        <w:jc w:val="both"/>
+        <w:rPr>
+          <w:rFonts w:ascii="Times New Roman" w:hAnsi="Times New Roman" w:cs="Times New Roman"/>
+          <w:b/>
+          <w:bCs/>
+          <w:sz w:val="24"/>
+          <w:szCs w:val="24"/>
+        </w:rPr>
+      </w:pPr>
+      <w:r>
+        <w:rPr>
+          <w:rFonts w:ascii="Times New Roman" w:hAnsi="Times New Roman" w:cs="Times New Roman"/>
+          <w:b/>
+          <w:bCs/>
+          <w:sz w:val="24"/>
+          <w:szCs w:val="24"/>
+        </w:rPr>
+        <w:t>NOTA ADICIONAL:</w:t>
+      </w:r>
+    </w:p>
+    <w:p>
+      <w:pPr>
+        <w:jc w:val="both"/>
+        <w:rPr>
+          <w:rFonts w:ascii="Times New Roman" w:hAnsi="Times New Roman" w:cs="Times New Roman"/>
+          <w:sz w:val="24"/>
+          <w:szCs w:val="24"/>
+        </w:rPr>
+      </w:pPr>
+      <w:r>
+        <w:rPr>
+          <w:rFonts w:ascii="Times New Roman" w:hAnsi="Times New Roman" w:cs="Times New Roman"/>
+          <w:sz w:val="24"/>
+          <w:szCs w:val="24"/>
+        </w:rPr>
+        <w:t xml:space="preserve">Se aclara que todos las pruebas realizadas y los tiempos medidos fueron estimados con </w:t>
+      </w:r>
+      <w:r>
+        <w:rPr>
+          <w:rFonts w:ascii="Times New Roman" w:hAnsi="Times New Roman" w:cs="Times New Roman"/>
+          <w:sz w:val="24"/>
+          <w:szCs w:val="24"/>
+        </w:rPr>
+        <w:t>un computador con las siguientes especificaciones: 16 GB RAM, Windows 10 64-bit, Procesador INTEL Core i7 séptima generación.</w:t>
+      </w:r>
+    </w:p>
+    <w:p>
+      <w:pPr>
+        <w:jc w:val="both"/>
+        <w:rPr>
+          <w:rFonts w:ascii="Times New Roman" w:hAnsi="Times New Roman" w:cs="Times New Roman"/>
+          <w:sz w:val="24"/>
+          <w:szCs w:val="24"/>
+        </w:rPr>
+      </w:pPr>
     </w:p>
     <w:sectPr>
-      <w:headerReference w:type="default" r:id="rId7"/>
+      <w:headerReference w:type="default" r:id="rId9"/>
       <w:pgSz w:w="12240" w:h="15840"/>
       <w:pgMar w:top="1417" w:right="1701" w:bottom="1417" w:left="1701" w:header="708" w:footer="708" w:gutter="0"/>
       <w:cols w:space="708"/>
@@ -1061,6 +2034,287 @@
     </w:r>
   </w:p>
 </w:hdr>
+</file>
+
+<file path=word/numbering.xml><?xml version="1.0" encoding="utf-8"?>
+<w:numbering xmlns:wpc="http://schemas.microsoft.com/office/word/2010/wordprocessingCanvas" xmlns:cx="http://schemas.microsoft.com/office/drawing/2014/chartex" xmlns:cx1="http://schemas.microsoft.com/office/drawing/2015/9/8/chartex" xmlns:cx2="http://schemas.microsoft.com/office/drawing/2015/10/21/chartex" xmlns:cx3="http://schemas.microsoft.com/office/drawing/2016/5/9/chartex" xmlns:cx4="http://schemas.microsoft.com/office/drawing/2016/5/10/chartex" xmlns:cx5="http://schemas.microsoft.com/office/drawing/2016/5/11/chartex" xmlns:cx6="http://schemas.microsoft.com/office/drawing/2016/5/12/chartex" xmlns:cx7="http://schemas.microsoft.com/office/drawing/2016/5/13/chartex" xmlns:cx8="http://schemas.microsoft.com/office/drawing/2016/5/14/chartex" xmlns:mc="http://schemas.openxmlformats.org/markup-compatibility/2006" xmlns:aink="http://schemas.microsoft.com/office/drawing/2016/ink" xmlns:am3d="http://schemas.microsoft.com/office/drawing/2017/model3d" xmlns:o="urn:schemas-microsoft-com:office:office" xmlns:r="http://schemas.openxmlformats.org/officeDocument/2006/relationships" xmlns:m="http://schemas.openxmlformats.org/officeDocument/2006/math" xmlns:v="urn:schemas-microsoft-com:vml" xmlns:wp14="http://schemas.microsoft.com/office/word/2010/wordprocessingDrawing" xmlns:wp="http://schemas.openxmlformats.org/drawingml/2006/wordprocessingDrawing" xmlns:w10="urn:schemas-microsoft-com:office:word" xmlns:w="http://schemas.openxmlformats.org/wordprocessingml/2006/main" xmlns:w14="http://schemas.microsoft.com/office/word/2010/wordml" xmlns:w15="http://schemas.microsoft.com/office/word/2012/wordml" xmlns:w16cid="http://schemas.microsoft.com/office/word/2016/wordml/cid" xmlns:w16se="http://schemas.microsoft.com/office/word/2015/wordml/symex" xmlns:wpg="http://schemas.microsoft.com/office/word/2010/wordprocessingGroup" xmlns:wpi="http://schemas.microsoft.com/office/word/2010/wordprocessingInk" xmlns:wne="http://schemas.microsoft.com/office/word/2006/wordml" xmlns:wps="http://schemas.microsoft.com/office/word/2010/wordprocessingShape" mc:Ignorable="w14 w15 w16se w16cid wp14">
+  <w:abstractNum w:abstractNumId="0" w15:restartNumberingAfterBreak="0">
+    <w:nsid w:val="1C6E4FF7"/>
+    <w:multiLevelType w:val="hybridMultilevel"/>
+    <w:tmpl w:val="9F9256AC"/>
+    <w:lvl w:ilvl="0" w:tplc="240A0019">
+      <w:start w:val="1"/>
+      <w:numFmt w:val="lowerLetter"/>
+      <w:lvlText w:val="%1."/>
+      <w:lvlJc w:val="left"/>
+      <w:pPr>
+        <w:ind w:left="720" w:hanging="360"/>
+      </w:pPr>
+      <w:rPr>
+        <w:rFonts w:hint="default"/>
+      </w:rPr>
+    </w:lvl>
+    <w:lvl w:ilvl="1" w:tplc="240A0019" w:tentative="1">
+      <w:start w:val="1"/>
+      <w:numFmt w:val="lowerLetter"/>
+      <w:lvlText w:val="%2."/>
+      <w:lvlJc w:val="left"/>
+      <w:pPr>
+        <w:ind w:left="1440" w:hanging="360"/>
+      </w:pPr>
+    </w:lvl>
+    <w:lvl w:ilvl="2" w:tplc="240A001B" w:tentative="1">
+      <w:start w:val="1"/>
+      <w:numFmt w:val="lowerRoman"/>
+      <w:lvlText w:val="%3."/>
+      <w:lvlJc w:val="right"/>
+      <w:pPr>
+        <w:ind w:left="2160" w:hanging="180"/>
+      </w:pPr>
+    </w:lvl>
+    <w:lvl w:ilvl="3" w:tplc="240A000F" w:tentative="1">
+      <w:start w:val="1"/>
+      <w:numFmt w:val="decimal"/>
+      <w:lvlText w:val="%4."/>
+      <w:lvlJc w:val="left"/>
+      <w:pPr>
+        <w:ind w:left="2880" w:hanging="360"/>
+      </w:pPr>
+    </w:lvl>
+    <w:lvl w:ilvl="4" w:tplc="240A0019" w:tentative="1">
+      <w:start w:val="1"/>
+      <w:numFmt w:val="lowerLetter"/>
+      <w:lvlText w:val="%5."/>
+      <w:lvlJc w:val="left"/>
+      <w:pPr>
+        <w:ind w:left="3600" w:hanging="360"/>
+      </w:pPr>
+    </w:lvl>
+    <w:lvl w:ilvl="5" w:tplc="240A001B" w:tentative="1">
+      <w:start w:val="1"/>
+      <w:numFmt w:val="lowerRoman"/>
+      <w:lvlText w:val="%6."/>
+      <w:lvlJc w:val="right"/>
+      <w:pPr>
+        <w:ind w:left="4320" w:hanging="180"/>
+      </w:pPr>
+    </w:lvl>
+    <w:lvl w:ilvl="6" w:tplc="240A000F" w:tentative="1">
+      <w:start w:val="1"/>
+      <w:numFmt w:val="decimal"/>
+      <w:lvlText w:val="%7."/>
+      <w:lvlJc w:val="left"/>
+      <w:pPr>
+        <w:ind w:left="5040" w:hanging="360"/>
+      </w:pPr>
+    </w:lvl>
+    <w:lvl w:ilvl="7" w:tplc="240A0019" w:tentative="1">
+      <w:start w:val="1"/>
+      <w:numFmt w:val="lowerLetter"/>
+      <w:lvlText w:val="%8."/>
+      <w:lvlJc w:val="left"/>
+      <w:pPr>
+        <w:ind w:left="5760" w:hanging="360"/>
+      </w:pPr>
+    </w:lvl>
+    <w:lvl w:ilvl="8" w:tplc="240A001B" w:tentative="1">
+      <w:start w:val="1"/>
+      <w:numFmt w:val="lowerRoman"/>
+      <w:lvlText w:val="%9."/>
+      <w:lvlJc w:val="right"/>
+      <w:pPr>
+        <w:ind w:left="6480" w:hanging="180"/>
+      </w:pPr>
+    </w:lvl>
+  </w:abstractNum>
+  <w:abstractNum w:abstractNumId="1" w15:restartNumberingAfterBreak="0">
+    <w:nsid w:val="2B046481"/>
+    <w:multiLevelType w:val="hybridMultilevel"/>
+    <w:tmpl w:val="58AC2B5A"/>
+    <w:lvl w:ilvl="0" w:tplc="240A0015">
+      <w:start w:val="1"/>
+      <w:numFmt w:val="upperLetter"/>
+      <w:lvlText w:val="%1."/>
+      <w:lvlJc w:val="left"/>
+      <w:pPr>
+        <w:ind w:left="720" w:hanging="360"/>
+      </w:pPr>
+      <w:rPr>
+        <w:rFonts w:hint="default"/>
+      </w:rPr>
+    </w:lvl>
+    <w:lvl w:ilvl="1" w:tplc="240A0019" w:tentative="1">
+      <w:start w:val="1"/>
+      <w:numFmt w:val="lowerLetter"/>
+      <w:lvlText w:val="%2."/>
+      <w:lvlJc w:val="left"/>
+      <w:pPr>
+        <w:ind w:left="1440" w:hanging="360"/>
+      </w:pPr>
+    </w:lvl>
+    <w:lvl w:ilvl="2" w:tplc="240A001B" w:tentative="1">
+      <w:start w:val="1"/>
+      <w:numFmt w:val="lowerRoman"/>
+      <w:lvlText w:val="%3."/>
+      <w:lvlJc w:val="right"/>
+      <w:pPr>
+        <w:ind w:left="2160" w:hanging="180"/>
+      </w:pPr>
+    </w:lvl>
+    <w:lvl w:ilvl="3" w:tplc="240A000F" w:tentative="1">
+      <w:start w:val="1"/>
+      <w:numFmt w:val="decimal"/>
+      <w:lvlText w:val="%4."/>
+      <w:lvlJc w:val="left"/>
+      <w:pPr>
+        <w:ind w:left="2880" w:hanging="360"/>
+      </w:pPr>
+    </w:lvl>
+    <w:lvl w:ilvl="4" w:tplc="240A0019" w:tentative="1">
+      <w:start w:val="1"/>
+      <w:numFmt w:val="lowerLetter"/>
+      <w:lvlText w:val="%5."/>
+      <w:lvlJc w:val="left"/>
+      <w:pPr>
+        <w:ind w:left="3600" w:hanging="360"/>
+      </w:pPr>
+    </w:lvl>
+    <w:lvl w:ilvl="5" w:tplc="240A001B" w:tentative="1">
+      <w:start w:val="1"/>
+      <w:numFmt w:val="lowerRoman"/>
+      <w:lvlText w:val="%6."/>
+      <w:lvlJc w:val="right"/>
+      <w:pPr>
+        <w:ind w:left="4320" w:hanging="180"/>
+      </w:pPr>
+    </w:lvl>
+    <w:lvl w:ilvl="6" w:tplc="240A000F" w:tentative="1">
+      <w:start w:val="1"/>
+      <w:numFmt w:val="decimal"/>
+      <w:lvlText w:val="%7."/>
+      <w:lvlJc w:val="left"/>
+      <w:pPr>
+        <w:ind w:left="5040" w:hanging="360"/>
+      </w:pPr>
+    </w:lvl>
+    <w:lvl w:ilvl="7" w:tplc="240A0019" w:tentative="1">
+      <w:start w:val="1"/>
+      <w:numFmt w:val="lowerLetter"/>
+      <w:lvlText w:val="%8."/>
+      <w:lvlJc w:val="left"/>
+      <w:pPr>
+        <w:ind w:left="5760" w:hanging="360"/>
+      </w:pPr>
+    </w:lvl>
+    <w:lvl w:ilvl="8" w:tplc="240A001B" w:tentative="1">
+      <w:start w:val="1"/>
+      <w:numFmt w:val="lowerRoman"/>
+      <w:lvlText w:val="%9."/>
+      <w:lvlJc w:val="right"/>
+      <w:pPr>
+        <w:ind w:left="6480" w:hanging="180"/>
+      </w:pPr>
+    </w:lvl>
+  </w:abstractNum>
+  <w:abstractNum w:abstractNumId="2" w15:restartNumberingAfterBreak="0">
+    <w:nsid w:val="59571696"/>
+    <w:multiLevelType w:val="hybridMultilevel"/>
+    <w:tmpl w:val="743A5374"/>
+    <w:lvl w:ilvl="0" w:tplc="240A0019">
+      <w:start w:val="1"/>
+      <w:numFmt w:val="lowerLetter"/>
+      <w:lvlText w:val="%1."/>
+      <w:lvlJc w:val="left"/>
+      <w:pPr>
+        <w:ind w:left="720" w:hanging="360"/>
+      </w:pPr>
+      <w:rPr>
+        <w:rFonts w:hint="default"/>
+      </w:rPr>
+    </w:lvl>
+    <w:lvl w:ilvl="1" w:tplc="240A0019" w:tentative="1">
+      <w:start w:val="1"/>
+      <w:numFmt w:val="lowerLetter"/>
+      <w:lvlText w:val="%2."/>
+      <w:lvlJc w:val="left"/>
+      <w:pPr>
+        <w:ind w:left="1440" w:hanging="360"/>
+      </w:pPr>
+    </w:lvl>
+    <w:lvl w:ilvl="2" w:tplc="240A001B" w:tentative="1">
+      <w:start w:val="1"/>
+      <w:numFmt w:val="lowerRoman"/>
+      <w:lvlText w:val="%3."/>
+      <w:lvlJc w:val="right"/>
+      <w:pPr>
+        <w:ind w:left="2160" w:hanging="180"/>
+      </w:pPr>
+    </w:lvl>
+    <w:lvl w:ilvl="3" w:tplc="240A000F" w:tentative="1">
+      <w:start w:val="1"/>
+      <w:numFmt w:val="decimal"/>
+      <w:lvlText w:val="%4."/>
+      <w:lvlJc w:val="left"/>
+      <w:pPr>
+        <w:ind w:left="2880" w:hanging="360"/>
+      </w:pPr>
+    </w:lvl>
+    <w:lvl w:ilvl="4" w:tplc="240A0019" w:tentative="1">
+      <w:start w:val="1"/>
+      <w:numFmt w:val="lowerLetter"/>
+      <w:lvlText w:val="%5."/>
+      <w:lvlJc w:val="left"/>
+      <w:pPr>
+        <w:ind w:left="3600" w:hanging="360"/>
+      </w:pPr>
+    </w:lvl>
+    <w:lvl w:ilvl="5" w:tplc="240A001B" w:tentative="1">
+      <w:start w:val="1"/>
+      <w:numFmt w:val="lowerRoman"/>
+      <w:lvlText w:val="%6."/>
+      <w:lvlJc w:val="right"/>
+      <w:pPr>
+        <w:ind w:left="4320" w:hanging="180"/>
+      </w:pPr>
+    </w:lvl>
+    <w:lvl w:ilvl="6" w:tplc="240A000F" w:tentative="1">
+      <w:start w:val="1"/>
+      <w:numFmt w:val="decimal"/>
+      <w:lvlText w:val="%7."/>
+      <w:lvlJc w:val="left"/>
+      <w:pPr>
+        <w:ind w:left="5040" w:hanging="360"/>
+      </w:pPr>
+    </w:lvl>
+    <w:lvl w:ilvl="7" w:tplc="240A0019" w:tentative="1">
+      <w:start w:val="1"/>
+      <w:numFmt w:val="lowerLetter"/>
+      <w:lvlText w:val="%8."/>
+      <w:lvlJc w:val="left"/>
+      <w:pPr>
+        <w:ind w:left="5760" w:hanging="360"/>
+      </w:pPr>
+    </w:lvl>
+    <w:lvl w:ilvl="8" w:tplc="240A001B" w:tentative="1">
+      <w:start w:val="1"/>
+      <w:numFmt w:val="lowerRoman"/>
+      <w:lvlText w:val="%9."/>
+      <w:lvlJc w:val="right"/>
+      <w:pPr>
+        <w:ind w:left="6480" w:hanging="180"/>
+      </w:pPr>
+    </w:lvl>
+  </w:abstractNum>
+  <w:num w:numId="1">
+    <w:abstractNumId w:val="0"/>
+  </w:num>
+  <w:num w:numId="2">
+    <w:abstractNumId w:val="1"/>
+  </w:num>
+  <w:num w:numId="3">
+    <w:abstractNumId w:val="2"/>
+  </w:num>
+</w:numbering>
 </file>
 
 <file path=word/styles.xml><?xml version="1.0" encoding="utf-8"?>
@@ -1552,6 +2806,39 @@
       </w:tblBorders>
     </w:tblPr>
   </w:style>
+  <w:style w:type="paragraph" w:styleId="Prrafodelista">
+    <w:name w:val="List Paragraph"/>
+    <w:basedOn w:val="Normal"/>
+    <w:uiPriority w:val="34"/>
+    <w:qFormat/>
+    <w:rsid w:val="00FC779F"/>
+    <w:pPr>
+      <w:ind w:left="720"/>
+      <w:contextualSpacing/>
+    </w:pPr>
+  </w:style>
+  <w:style w:type="character" w:styleId="Hipervnculo">
+    <w:name w:val="Hyperlink"/>
+    <w:basedOn w:val="Fuentedeprrafopredeter"/>
+    <w:uiPriority w:val="99"/>
+    <w:semiHidden/>
+    <w:unhideWhenUsed/>
+    <w:rsid w:val="00FC779F"/>
+    <w:rPr>
+      <w:color w:val="0000FF"/>
+      <w:u w:val="single"/>
+    </w:rPr>
+  </w:style>
+  <w:style w:type="character" w:styleId="Textodelmarcadordeposicin">
+    <w:name w:val="Placeholder Text"/>
+    <w:basedOn w:val="Fuentedeprrafopredeter"/>
+    <w:uiPriority w:val="99"/>
+    <w:semiHidden/>
+    <w:rsid w:val="009545D2"/>
+    <w:rPr>
+      <w:color w:val="808080"/>
+    </w:rPr>
+  </w:style>
 </w:styles>
 </file>
 
@@ -1855,7 +3142,7 @@
 </file>
 
 <file path=customXml/itemProps1.xml><?xml version="1.0" encoding="utf-8"?>
-<ds:datastoreItem xmlns:ds="http://schemas.openxmlformats.org/officeDocument/2006/customXml" ds:itemID="{481AB47F-DFD7-48A8-8C3E-482F2C527478}">
+<ds:datastoreItem xmlns:ds="http://schemas.openxmlformats.org/officeDocument/2006/customXml" ds:itemID="{56718F67-5A04-4594-A639-D769F9134D3D}">
   <ds:schemaRefs>
     <ds:schemaRef ds:uri="http://schemas.openxmlformats.org/officeDocument/2006/bibliography"/>
   </ds:schemaRefs>

</xml_diff>